<commit_message>
modifictaion use case diag
</commit_message>
<xml_diff>
--- a/Conception.docx
+++ b/Conception.docx
@@ -2117,7 +2117,6 @@
           <w:szCs w:val="24"/>
         </w:rPr>
       </w:pPr>
-      <w:proofErr w:type="gramStart"/>
       <w:r>
         <w:rPr>
           <w:sz w:val="24"/>
@@ -2130,15 +2129,7 @@
           <w:sz w:val="24"/>
           <w:szCs w:val="24"/>
         </w:rPr>
-        <w:t>:</w:t>
-      </w:r>
-      <w:proofErr w:type="gramEnd"/>
-      <w:r>
-        <w:rPr>
-          <w:sz w:val="24"/>
-          <w:szCs w:val="24"/>
-        </w:rPr>
-        <w:t xml:space="preserve">  joueur</w:t>
+        <w:t>:  joueur</w:t>
       </w:r>
     </w:p>
     <w:p>
@@ -2557,39 +2548,23 @@
           <w:szCs w:val="24"/>
         </w:rPr>
         <w:lastRenderedPageBreak/>
-        <w:t>Titre : Lancer le jeu</w:t>
-      </w:r>
-    </w:p>
-    <w:p>
-      <w:pPr>
-        <w:ind w:left="-567"/>
-        <w:rPr>
-          <w:sz w:val="24"/>
-          <w:szCs w:val="24"/>
-        </w:rPr>
-      </w:pPr>
-      <w:r>
-        <w:rPr>
-          <w:sz w:val="24"/>
-          <w:szCs w:val="24"/>
-        </w:rPr>
-        <w:t xml:space="preserve">Résumé : Ce cas d’utilisation permet à </w:t>
-      </w:r>
-      <w:proofErr w:type="gramStart"/>
-      <w:r>
-        <w:rPr>
-          <w:sz w:val="24"/>
-          <w:szCs w:val="24"/>
-        </w:rPr>
-        <w:t>l(</w:t>
-      </w:r>
-      <w:proofErr w:type="gramEnd"/>
-      <w:r>
-        <w:rPr>
-          <w:sz w:val="24"/>
-          <w:szCs w:val="24"/>
-        </w:rPr>
-        <w:t>utilisateur de lancer le jeu.</w:t>
+        <w:t>Titre : Commencer le jeu</w:t>
+      </w:r>
+    </w:p>
+    <w:p>
+      <w:pPr>
+        <w:ind w:left="-567"/>
+        <w:rPr>
+          <w:sz w:val="24"/>
+          <w:szCs w:val="24"/>
+        </w:rPr>
+      </w:pPr>
+      <w:r>
+        <w:rPr>
+          <w:sz w:val="24"/>
+          <w:szCs w:val="24"/>
+        </w:rPr>
+        <w:t>Résumé : Ce cas d’utilisation permet à l’utilisateur de commencer le jeu.</w:t>
       </w:r>
     </w:p>
     <w:p>
@@ -2653,7 +2628,7 @@
           <w:sz w:val="24"/>
           <w:szCs w:val="24"/>
         </w:rPr>
-        <w:t>Préconditions : le jeu n’a pas encore été exécuté.</w:t>
+        <w:t>Préconditions : le jeu est lancé, et le joueur se trouve sur le menu principal du jeu ;</w:t>
       </w:r>
     </w:p>
     <w:p>
@@ -2679,18 +2654,18 @@
           <w:ilvl w:val="0"/>
           <w:numId w:val="13"/>
         </w:numPr>
-        <w:spacing w:line="256" w:lineRule="auto"/>
-        <w:rPr>
-          <w:sz w:val="24"/>
-          <w:szCs w:val="24"/>
-        </w:rPr>
-      </w:pPr>
-      <w:r>
-        <w:rPr>
-          <w:sz w:val="24"/>
-          <w:szCs w:val="24"/>
-        </w:rPr>
-        <w:t>Le joueur ouvre le fichier Game dans un EDI Java ;</w:t>
+        <w:spacing w:line="254" w:lineRule="auto"/>
+        <w:rPr>
+          <w:sz w:val="24"/>
+          <w:szCs w:val="24"/>
+        </w:rPr>
+      </w:pPr>
+      <w:r>
+        <w:rPr>
+          <w:sz w:val="24"/>
+          <w:szCs w:val="24"/>
+        </w:rPr>
+        <w:t>Le joueur appuie sur le bouton Commencer ;</w:t>
       </w:r>
     </w:p>
     <w:p>
@@ -2700,90 +2675,18 @@
           <w:ilvl w:val="0"/>
           <w:numId w:val="13"/>
         </w:numPr>
-        <w:spacing w:line="256" w:lineRule="auto"/>
-        <w:rPr>
-          <w:sz w:val="24"/>
-          <w:szCs w:val="24"/>
-        </w:rPr>
-      </w:pPr>
-      <w:r>
-        <w:rPr>
-          <w:sz w:val="24"/>
-          <w:szCs w:val="24"/>
-        </w:rPr>
-        <w:t>Le joueur exécute le code écrit dans le fichier Game ;</w:t>
-      </w:r>
-    </w:p>
-    <w:p>
-      <w:pPr>
-        <w:pStyle w:val="ListParagraph"/>
-        <w:numPr>
-          <w:ilvl w:val="0"/>
-          <w:numId w:val="13"/>
-        </w:numPr>
-        <w:spacing w:line="256" w:lineRule="auto"/>
-        <w:rPr>
-          <w:sz w:val="24"/>
-          <w:szCs w:val="24"/>
-        </w:rPr>
-      </w:pPr>
-      <w:r>
-        <w:rPr>
-          <w:sz w:val="24"/>
-          <w:szCs w:val="24"/>
-        </w:rPr>
-        <w:t xml:space="preserve">Le code est </w:t>
-      </w:r>
-      <w:proofErr w:type="gramStart"/>
-      <w:r>
-        <w:rPr>
-          <w:sz w:val="24"/>
-          <w:szCs w:val="24"/>
-        </w:rPr>
-        <w:t>compilé;</w:t>
-      </w:r>
-      <w:proofErr w:type="gramEnd"/>
-    </w:p>
-    <w:p>
-      <w:pPr>
-        <w:pStyle w:val="ListParagraph"/>
-        <w:numPr>
-          <w:ilvl w:val="0"/>
-          <w:numId w:val="13"/>
-        </w:numPr>
-        <w:spacing w:line="256" w:lineRule="auto"/>
-        <w:rPr>
-          <w:sz w:val="24"/>
-          <w:szCs w:val="24"/>
-        </w:rPr>
-      </w:pPr>
-      <w:r>
-        <w:rPr>
-          <w:sz w:val="24"/>
-          <w:szCs w:val="24"/>
-        </w:rPr>
-        <w:t>La fenêtre du jeu s’affiche ;</w:t>
-      </w:r>
-    </w:p>
-    <w:p>
-      <w:pPr>
-        <w:pStyle w:val="ListParagraph"/>
-        <w:numPr>
-          <w:ilvl w:val="0"/>
-          <w:numId w:val="13"/>
-        </w:numPr>
-        <w:spacing w:line="256" w:lineRule="auto"/>
-        <w:rPr>
-          <w:sz w:val="24"/>
-          <w:szCs w:val="24"/>
-        </w:rPr>
-      </w:pPr>
-      <w:r>
-        <w:rPr>
-          <w:sz w:val="24"/>
-          <w:szCs w:val="24"/>
-        </w:rPr>
-        <w:t>Le joueur peut interagir avec la fenêtre ;</w:t>
+        <w:spacing w:line="254" w:lineRule="auto"/>
+        <w:rPr>
+          <w:sz w:val="24"/>
+          <w:szCs w:val="24"/>
+        </w:rPr>
+      </w:pPr>
+      <w:r>
+        <w:rPr>
+          <w:sz w:val="24"/>
+          <w:szCs w:val="24"/>
+        </w:rPr>
+        <w:t>Le jeu commence et le labyrinthe est affiché.</w:t>
       </w:r>
     </w:p>
     <w:p>
@@ -2804,18 +2707,18 @@
     </w:p>
     <w:p>
       <w:pPr>
-        <w:ind w:left="-567"/>
-        <w:rPr>
-          <w:sz w:val="24"/>
-          <w:szCs w:val="24"/>
-        </w:rPr>
-      </w:pPr>
-      <w:r>
-        <w:rPr>
-          <w:sz w:val="24"/>
-          <w:szCs w:val="24"/>
-        </w:rPr>
-        <w:t>(Vide)</w:t>
+        <w:ind w:left="-567" w:firstLine="567"/>
+        <w:rPr>
+          <w:sz w:val="24"/>
+          <w:szCs w:val="24"/>
+        </w:rPr>
+      </w:pPr>
+      <w:r>
+        <w:rPr>
+          <w:sz w:val="24"/>
+          <w:szCs w:val="24"/>
+        </w:rPr>
+        <w:t>Le joueur appuie sur un autre bouton du menu que Commencer. Il devra retourner au menu principal, soit en sortant du jeu puis le relançant, ou en appuyant sur la touche Retour du menu. Une fois que le joueur se retrouve à nouveau sur le menu principal, le scénario reprend au point 1 du scénario nominal.</w:t>
       </w:r>
     </w:p>
     <w:p>
@@ -2847,17 +2750,8 @@
           <w:sz w:val="24"/>
           <w:szCs w:val="24"/>
         </w:rPr>
-        <w:t xml:space="preserve">Les fichiers requis pour exécuter le programme Game ne sont pas disponibles : le fichier doit être exécuté dans son projet pour qu’il puisse avoir accès aux ressources du </w:t>
-      </w:r>
-      <w:proofErr w:type="gramStart"/>
-      <w:r>
-        <w:rPr>
-          <w:sz w:val="24"/>
-          <w:szCs w:val="24"/>
-        </w:rPr>
-        <w:t>projet.  ;</w:t>
-      </w:r>
-      <w:proofErr w:type="gramEnd"/>
+        <w:t xml:space="preserve">Le joueur appuie sur le bouton Commencer mais rien ne se passe. </w:t>
+      </w:r>
     </w:p>
     <w:p>
       <w:pPr>
@@ -2904,7 +2798,7 @@
           <w:sz w:val="24"/>
           <w:szCs w:val="24"/>
         </w:rPr>
-        <w:t>Post conditions : la fenêtre du jeu est lancée.</w:t>
+        <w:t>Post conditions : le jeu est démarré, et le labyrinthe est affiché.</w:t>
       </w:r>
     </w:p>
     <w:p>

</xml_diff>

<commit_message>
ajout case magique tresor passage
</commit_message>
<xml_diff>
--- a/Conception.docx
+++ b/Conception.docx
@@ -91,60 +91,76 @@
         <w:ind w:left="-567"/>
       </w:pPr>
     </w:p>
-    <w:p>
-      <w:pPr>
-        <w:ind w:left="-567"/>
-      </w:pPr>
-    </w:p>
-    <w:p>
-      <w:pPr>
-        <w:ind w:left="-567"/>
-      </w:pPr>
-    </w:p>
-    <w:p>
-      <w:pPr>
-        <w:ind w:left="-567"/>
-      </w:pPr>
-    </w:p>
-    <w:p>
-      <w:pPr>
-        <w:ind w:left="-567"/>
-      </w:pPr>
-    </w:p>
-    <w:p>
-      <w:pPr>
-        <w:ind w:left="-567"/>
-      </w:pPr>
-    </w:p>
-    <w:p>
-      <w:pPr>
-        <w:ind w:left="-567"/>
-      </w:pPr>
-    </w:p>
-    <w:p>
-      <w:pPr>
-        <w:ind w:left="-567"/>
-      </w:pPr>
-    </w:p>
-    <w:p>
-      <w:pPr>
-        <w:ind w:left="-567"/>
-      </w:pPr>
-    </w:p>
-    <w:p>
-      <w:pPr>
-        <w:ind w:left="-567"/>
-        <w:rPr>
-          <w:sz w:val="24"/>
-          <w:szCs w:val="24"/>
-        </w:rPr>
-      </w:pPr>
-      <w:r>
-        <w:rPr>
-          <w:sz w:val="24"/>
-          <w:szCs w:val="24"/>
-        </w:rPr>
-        <w:lastRenderedPageBreak/>
+    <w:p/>
+    <w:p/>
+    <w:p/>
+    <w:p>
+      <w:pPr>
+        <w:ind w:left="-567"/>
+      </w:pPr>
+      <w:r>
+        <w:t xml:space="preserve">Rq : Pour attaquer un monstre </w:t>
+      </w:r>
+      <w:r>
+        <w:t>on peut utiliser</w:t>
+      </w:r>
+      <w:r>
+        <w:t xml:space="preserve"> des armes</w:t>
+      </w:r>
+      <w:r>
+        <w:t>.</w:t>
+      </w:r>
+    </w:p>
+    <w:p>
+      <w:pPr>
+        <w:ind w:left="-567"/>
+      </w:pPr>
+      <w:r>
+        <w:t xml:space="preserve">        Pour utiliser des armes,</w:t>
+      </w:r>
+      <w:r>
+        <w:t xml:space="preserve"> il faut </w:t>
+      </w:r>
+      <w:r>
+        <w:t xml:space="preserve">les </w:t>
+      </w:r>
+      <w:r>
+        <w:t>récupérer.</w:t>
+      </w:r>
+    </w:p>
+    <w:p>
+      <w:pPr>
+        <w:ind w:left="-567"/>
+      </w:pPr>
+    </w:p>
+    <w:p>
+      <w:pPr>
+        <w:ind w:left="-567"/>
+      </w:pPr>
+    </w:p>
+    <w:p>
+      <w:pPr>
+        <w:ind w:left="-567"/>
+      </w:pPr>
+    </w:p>
+    <w:p>
+      <w:pPr>
+        <w:ind w:left="-567"/>
+      </w:pPr>
+    </w:p>
+    <w:p>
+      <w:pPr>
+        <w:ind w:left="-567"/>
+        <w:rPr>
+          <w:sz w:val="24"/>
+          <w:szCs w:val="24"/>
+        </w:rPr>
+      </w:pPr>
+      <w:r>
+        <w:rPr>
+          <w:sz w:val="24"/>
+          <w:szCs w:val="24"/>
+        </w:rPr>
         <w:t xml:space="preserve">Titre : </w:t>
       </w:r>
       <w:r>
@@ -359,23 +375,7 @@
           <w:sz w:val="24"/>
           <w:szCs w:val="24"/>
         </w:rPr>
-        <w:t xml:space="preserve">Le joueur appuie sur un bouton (up, down, right, </w:t>
-      </w:r>
-      <w:proofErr w:type="spellStart"/>
-      <w:r>
-        <w:rPr>
-          <w:sz w:val="24"/>
-          <w:szCs w:val="24"/>
-        </w:rPr>
-        <w:t>left</w:t>
-      </w:r>
-      <w:proofErr w:type="spellEnd"/>
-      <w:r>
-        <w:rPr>
-          <w:sz w:val="24"/>
-          <w:szCs w:val="24"/>
-        </w:rPr>
-        <w:t>) du clavier</w:t>
+        <w:t>Le joueur appuie sur un bouton (up, down, right, left) du clavier</w:t>
       </w:r>
       <w:r>
         <w:rPr>
@@ -397,6 +397,13 @@
           <w:sz w:val="24"/>
           <w:szCs w:val="24"/>
         </w:rPr>
+        <w:t>1.1-</w:t>
+      </w:r>
+      <w:r>
+        <w:rPr>
+          <w:sz w:val="24"/>
+          <w:szCs w:val="24"/>
+        </w:rPr>
         <w:t>Si up : le héros se déplace</w:t>
       </w:r>
       <w:r>
@@ -426,6 +433,13 @@
           <w:sz w:val="24"/>
           <w:szCs w:val="24"/>
         </w:rPr>
+        <w:t>1.2-</w:t>
+      </w:r>
+      <w:r>
+        <w:rPr>
+          <w:sz w:val="24"/>
+          <w:szCs w:val="24"/>
+        </w:rPr>
         <w:t>Si down : le héros se déplace</w:t>
       </w:r>
       <w:r>
@@ -455,23 +469,14 @@
           <w:sz w:val="24"/>
           <w:szCs w:val="24"/>
         </w:rPr>
-        <w:t xml:space="preserve">Si </w:t>
-      </w:r>
-      <w:proofErr w:type="spellStart"/>
-      <w:r>
-        <w:rPr>
-          <w:sz w:val="24"/>
-          <w:szCs w:val="24"/>
-        </w:rPr>
-        <w:t>left</w:t>
-      </w:r>
-      <w:proofErr w:type="spellEnd"/>
-      <w:r>
-        <w:rPr>
-          <w:sz w:val="24"/>
-          <w:szCs w:val="24"/>
-        </w:rPr>
-        <w:t> :  le héros se déplace</w:t>
+        <w:t>1.3-</w:t>
+      </w:r>
+      <w:r>
+        <w:rPr>
+          <w:sz w:val="24"/>
+          <w:szCs w:val="24"/>
+        </w:rPr>
+        <w:t>Si left :  le héros se déplace</w:t>
       </w:r>
       <w:r>
         <w:rPr>
@@ -514,23 +519,28 @@
           <w:sz w:val="24"/>
           <w:szCs w:val="24"/>
         </w:rPr>
-        <w:t xml:space="preserve">Si </w:t>
-      </w:r>
-      <w:proofErr w:type="spellStart"/>
-      <w:r>
-        <w:rPr>
-          <w:sz w:val="24"/>
-          <w:szCs w:val="24"/>
-        </w:rPr>
-        <w:t>rght</w:t>
-      </w:r>
-      <w:proofErr w:type="spellEnd"/>
-      <w:r>
-        <w:rPr>
-          <w:sz w:val="24"/>
-          <w:szCs w:val="24"/>
-        </w:rPr>
-        <w:t> :  le héros se déplace</w:t>
+        <w:t>1.4-</w:t>
+      </w:r>
+      <w:r>
+        <w:rPr>
+          <w:sz w:val="24"/>
+          <w:szCs w:val="24"/>
+        </w:rPr>
+        <w:t>Si r</w:t>
+      </w:r>
+      <w:r>
+        <w:rPr>
+          <w:sz w:val="24"/>
+          <w:szCs w:val="24"/>
+        </w:rPr>
+        <w:t>i</w:t>
+      </w:r>
+      <w:r>
+        <w:rPr>
+          <w:sz w:val="24"/>
+          <w:szCs w:val="24"/>
+        </w:rPr>
+        <w:t>ght :  le héros se déplace</w:t>
       </w:r>
       <w:r>
         <w:rPr>
@@ -680,23 +690,7 @@
           <w:sz w:val="24"/>
           <w:szCs w:val="24"/>
         </w:rPr>
-        <w:t xml:space="preserve"> ou </w:t>
-      </w:r>
-      <w:proofErr w:type="spellStart"/>
-      <w:r>
-        <w:rPr>
-          <w:sz w:val="24"/>
-          <w:szCs w:val="24"/>
-        </w:rPr>
-        <w:t>left</w:t>
-      </w:r>
-      <w:proofErr w:type="spellEnd"/>
-      <w:r>
-        <w:rPr>
-          <w:sz w:val="24"/>
-          <w:szCs w:val="24"/>
-        </w:rPr>
-        <w:t xml:space="preserve"> et right) : </w:t>
+        <w:t xml:space="preserve"> ou left et right) : </w:t>
       </w:r>
     </w:p>
     <w:p>
@@ -850,6 +844,13 @@
           <w:sz w:val="24"/>
           <w:szCs w:val="24"/>
         </w:rPr>
+        <w:t xml:space="preserve">3.1- </w:t>
+      </w:r>
+      <w:r>
+        <w:rPr>
+          <w:sz w:val="24"/>
+          <w:szCs w:val="24"/>
+        </w:rPr>
         <w:t>Si l</w:t>
       </w:r>
       <w:r>
@@ -879,6 +880,27 @@
           <w:szCs w:val="24"/>
         </w:rPr>
         <w:t xml:space="preserve"> est à la gauche de l’héros, l’utilisateur doit appuyer sur les boutons : up ou down ou right.</w:t>
+      </w:r>
+      <w:r>
+        <w:rPr>
+          <w:sz w:val="24"/>
+          <w:szCs w:val="24"/>
+        </w:rPr>
+        <w:t xml:space="preserve"> </w:t>
+      </w:r>
+      <w:r>
+        <w:rPr>
+          <w:sz w:val="24"/>
+          <w:szCs w:val="24"/>
+        </w:rPr>
+        <w:t>E</w:t>
+      </w:r>
+      <w:r>
+        <w:rPr>
+          <w:sz w:val="24"/>
+          <w:szCs w:val="24"/>
+        </w:rPr>
+        <w:t>t le scénario nominal reprend au point 2.</w:t>
       </w:r>
     </w:p>
     <w:p>
@@ -895,23 +917,35 @@
           <w:sz w:val="24"/>
           <w:szCs w:val="24"/>
         </w:rPr>
-        <w:t xml:space="preserve">Si le mur est à la droite de l’héros, l’utilisateur doit appuyer sur les boutons : up ou down ou </w:t>
-      </w:r>
-      <w:proofErr w:type="spellStart"/>
-      <w:r>
-        <w:rPr>
-          <w:sz w:val="24"/>
-          <w:szCs w:val="24"/>
-        </w:rPr>
-        <w:t>left</w:t>
-      </w:r>
-      <w:proofErr w:type="spellEnd"/>
-      <w:r>
-        <w:rPr>
-          <w:sz w:val="24"/>
-          <w:szCs w:val="24"/>
-        </w:rPr>
-        <w:t>.</w:t>
+        <w:t>3.2-</w:t>
+      </w:r>
+      <w:r>
+        <w:rPr>
+          <w:sz w:val="24"/>
+          <w:szCs w:val="24"/>
+        </w:rPr>
+        <w:t>Si le mur est à la droite de l’héros, l’utilisateur doit appuyer sur les boutons : up ou down ou left.</w:t>
+      </w:r>
+      <w:r>
+        <w:rPr>
+          <w:sz w:val="24"/>
+          <w:szCs w:val="24"/>
+        </w:rPr>
+        <w:t xml:space="preserve"> </w:t>
+      </w:r>
+      <w:r>
+        <w:rPr>
+          <w:sz w:val="24"/>
+          <w:szCs w:val="24"/>
+        </w:rPr>
+        <w:t>E</w:t>
+      </w:r>
+      <w:r>
+        <w:rPr>
+          <w:sz w:val="24"/>
+          <w:szCs w:val="24"/>
+        </w:rPr>
+        <w:t>t le scénario nominal reprend au point 2.</w:t>
       </w:r>
     </w:p>
     <w:p>
@@ -928,6 +962,13 @@
           <w:sz w:val="24"/>
           <w:szCs w:val="24"/>
         </w:rPr>
+        <w:t xml:space="preserve">3.3- </w:t>
+      </w:r>
+      <w:r>
+        <w:rPr>
+          <w:sz w:val="24"/>
+          <w:szCs w:val="24"/>
+        </w:rPr>
         <w:t xml:space="preserve">Si le mur est </w:t>
       </w:r>
       <w:r>
@@ -942,23 +983,28 @@
           <w:sz w:val="24"/>
           <w:szCs w:val="24"/>
         </w:rPr>
-        <w:t xml:space="preserve"> de l’héros, l’utilisateur doit appuyer sur les boutons : </w:t>
-      </w:r>
-      <w:proofErr w:type="spellStart"/>
-      <w:r>
-        <w:rPr>
-          <w:sz w:val="24"/>
-          <w:szCs w:val="24"/>
-        </w:rPr>
-        <w:t>left</w:t>
-      </w:r>
-      <w:proofErr w:type="spellEnd"/>
-      <w:r>
-        <w:rPr>
-          <w:sz w:val="24"/>
-          <w:szCs w:val="24"/>
-        </w:rPr>
-        <w:t xml:space="preserve"> ou down ou right.</w:t>
+        <w:t xml:space="preserve"> de l’héros, l’utilisateur doit appuyer sur les boutons : left ou down ou right.</w:t>
+      </w:r>
+      <w:r>
+        <w:rPr>
+          <w:sz w:val="24"/>
+          <w:szCs w:val="24"/>
+        </w:rPr>
+        <w:t xml:space="preserve"> </w:t>
+      </w:r>
+      <w:r>
+        <w:rPr>
+          <w:sz w:val="24"/>
+          <w:szCs w:val="24"/>
+        </w:rPr>
+        <w:t>E</w:t>
+      </w:r>
+      <w:r>
+        <w:rPr>
+          <w:sz w:val="24"/>
+          <w:szCs w:val="24"/>
+        </w:rPr>
+        <w:t>t le scénario nominal reprend au point 2.</w:t>
       </w:r>
     </w:p>
     <w:p>
@@ -975,6 +1021,13 @@
           <w:sz w:val="24"/>
           <w:szCs w:val="24"/>
         </w:rPr>
+        <w:t>3.4-</w:t>
+      </w:r>
+      <w:r>
+        <w:rPr>
+          <w:sz w:val="24"/>
+          <w:szCs w:val="24"/>
+        </w:rPr>
         <w:t xml:space="preserve">Si le mur est </w:t>
       </w:r>
       <w:r>
@@ -991,7 +1044,6 @@
         </w:rPr>
         <w:t xml:space="preserve">de l’héros, l’utilisateur doit appuyer sur les boutons : up ou </w:t>
       </w:r>
-      <w:proofErr w:type="spellStart"/>
       <w:r>
         <w:rPr>
           <w:sz w:val="24"/>
@@ -999,13 +1051,33 @@
         </w:rPr>
         <w:t>left</w:t>
       </w:r>
-      <w:proofErr w:type="spellEnd"/>
       <w:r>
         <w:rPr>
           <w:sz w:val="24"/>
           <w:szCs w:val="24"/>
         </w:rPr>
         <w:t xml:space="preserve"> ou right.</w:t>
+      </w:r>
+      <w:r>
+        <w:rPr>
+          <w:sz w:val="24"/>
+          <w:szCs w:val="24"/>
+        </w:rPr>
+        <w:t xml:space="preserve"> </w:t>
+      </w:r>
+      <w:r>
+        <w:rPr>
+          <w:sz w:val="24"/>
+          <w:szCs w:val="24"/>
+        </w:rPr>
+        <w:t>E</w:t>
+      </w:r>
+      <w:r>
+        <w:rPr>
+          <w:sz w:val="24"/>
+          <w:szCs w:val="24"/>
+        </w:rPr>
+        <w:t>t le scénario nominal reprend au point 2.</w:t>
       </w:r>
     </w:p>
     <w:p>
@@ -1027,20 +1099,6 @@
           <w:szCs w:val="24"/>
         </w:rPr>
       </w:pPr>
-      <w:r>
-        <w:rPr>
-          <w:sz w:val="24"/>
-          <w:szCs w:val="24"/>
-        </w:rPr>
-        <w:t>E</w:t>
-      </w:r>
-      <w:r>
-        <w:rPr>
-          <w:sz w:val="24"/>
-          <w:szCs w:val="24"/>
-        </w:rPr>
-        <w:t>t le scénario nominal reprend au point 2.</w:t>
-      </w:r>
     </w:p>
     <w:p>
       <w:pPr>
@@ -1498,17 +1556,8 @@
           <w:sz w:val="24"/>
           <w:szCs w:val="24"/>
         </w:rPr>
-        <w:t xml:space="preserve">Flora </w:t>
-      </w:r>
-      <w:proofErr w:type="spellStart"/>
-      <w:r>
-        <w:rPr>
-          <w:sz w:val="24"/>
-          <w:szCs w:val="24"/>
-        </w:rPr>
-        <w:t>Vernerey</w:t>
-      </w:r>
-      <w:proofErr w:type="spellEnd"/>
+        <w:t>Flora Vernerey</w:t>
+      </w:r>
     </w:p>
     <w:p>
       <w:pPr>
@@ -2118,7 +2167,6 @@
           <w:szCs w:val="24"/>
         </w:rPr>
       </w:pPr>
-      <w:proofErr w:type="gramStart"/>
       <w:r>
         <w:rPr>
           <w:sz w:val="24"/>
@@ -2131,15 +2179,7 @@
           <w:sz w:val="24"/>
           <w:szCs w:val="24"/>
         </w:rPr>
-        <w:t>:</w:t>
-      </w:r>
-      <w:proofErr w:type="gramEnd"/>
-      <w:r>
-        <w:rPr>
-          <w:sz w:val="24"/>
-          <w:szCs w:val="24"/>
-        </w:rPr>
-        <w:t xml:space="preserve">  joueur</w:t>
+        <w:t>:  joueur</w:t>
       </w:r>
     </w:p>
     <w:p>
@@ -2180,31 +2220,13 @@
         </w:rPr>
         <w:t xml:space="preserve">Auteur : </w:t>
       </w:r>
-      <w:proofErr w:type="spellStart"/>
-      <w:r>
-        <w:rPr>
-          <w:sz w:val="24"/>
-          <w:szCs w:val="24"/>
-        </w:rPr>
-        <w:t>Alpay</w:t>
-      </w:r>
-      <w:proofErr w:type="spellEnd"/>
-      <w:r>
-        <w:rPr>
-          <w:sz w:val="24"/>
-          <w:szCs w:val="24"/>
-        </w:rPr>
-        <w:t xml:space="preserve"> </w:t>
-      </w:r>
-      <w:proofErr w:type="spellStart"/>
-      <w:r>
-        <w:rPr>
-          <w:sz w:val="24"/>
-          <w:szCs w:val="24"/>
-        </w:rPr>
-        <w:t>Yasar</w:t>
-      </w:r>
-      <w:proofErr w:type="spellEnd"/>
+      <w:r>
+        <w:rPr>
+          <w:sz w:val="24"/>
+          <w:szCs w:val="24"/>
+        </w:rPr>
+        <w:t>Alpay Yasar</w:t>
+      </w:r>
     </w:p>
     <w:p>
       <w:pPr>
@@ -2728,6 +2750,13 @@
           <w:sz w:val="24"/>
           <w:szCs w:val="24"/>
         </w:rPr>
+        <w:t>1-</w:t>
+      </w:r>
+      <w:r>
+        <w:rPr>
+          <w:sz w:val="24"/>
+          <w:szCs w:val="24"/>
+        </w:rPr>
         <w:t>Le joueur appuie sur un autre bouton du menu que Commencer. Il devra retourner au menu principal, soit en sortant du jeu puis le relançant, ou en appuyant sur la touche Retour du menu. Une fois que le joueur se retrouve à nouveau sur le menu principal, le scénario reprend au point 1 du scénario nominal.</w:t>
       </w:r>
     </w:p>
@@ -2755,6 +2784,13 @@
           <w:szCs w:val="24"/>
         </w:rPr>
       </w:pPr>
+      <w:r>
+        <w:rPr>
+          <w:sz w:val="24"/>
+          <w:szCs w:val="24"/>
+        </w:rPr>
+        <w:t>1-</w:t>
+      </w:r>
       <w:r>
         <w:rPr>
           <w:sz w:val="24"/>

</xml_diff>

<commit_message>
passage +ajout diag de classe fichier conception
</commit_message>
<xml_diff>
--- a/Conception.docx
+++ b/Conception.docx
@@ -2,6 +2,33 @@
 <file path=word/document.xml><?xml version="1.0" encoding="utf-8"?>
 <w:document xmlns:wpc="http://schemas.microsoft.com/office/word/2010/wordprocessingCanvas" xmlns:cx="http://schemas.microsoft.com/office/drawing/2014/chartex" xmlns:cx1="http://schemas.microsoft.com/office/drawing/2015/9/8/chartex" xmlns:cx2="http://schemas.microsoft.com/office/drawing/2015/10/21/chartex" xmlns:cx3="http://schemas.microsoft.com/office/drawing/2016/5/9/chartex" xmlns:cx4="http://schemas.microsoft.com/office/drawing/2016/5/10/chartex" xmlns:cx5="http://schemas.microsoft.com/office/drawing/2016/5/11/chartex" xmlns:cx6="http://schemas.microsoft.com/office/drawing/2016/5/12/chartex" xmlns:cx7="http://schemas.microsoft.com/office/drawing/2016/5/13/chartex" xmlns:cx8="http://schemas.microsoft.com/office/drawing/2016/5/14/chartex" xmlns:mc="http://schemas.openxmlformats.org/markup-compatibility/2006" xmlns:aink="http://schemas.microsoft.com/office/drawing/2016/ink" xmlns:am3d="http://schemas.microsoft.com/office/drawing/2017/model3d" xmlns:o="urn:schemas-microsoft-com:office:office" xmlns:r="http://schemas.openxmlformats.org/officeDocument/2006/relationships" xmlns:m="http://schemas.openxmlformats.org/officeDocument/2006/math" xmlns:v="urn:schemas-microsoft-com:vml" xmlns:wp14="http://schemas.microsoft.com/office/word/2010/wordprocessingDrawing" xmlns:wp="http://schemas.openxmlformats.org/drawingml/2006/wordprocessingDrawing" xmlns:w10="urn:schemas-microsoft-com:office:word" xmlns:w="http://schemas.openxmlformats.org/wordprocessingml/2006/main" xmlns:w14="http://schemas.microsoft.com/office/word/2010/wordml" xmlns:w15="http://schemas.microsoft.com/office/word/2012/wordml" xmlns:w16cex="http://schemas.microsoft.com/office/word/2018/wordml/cex" xmlns:w16cid="http://schemas.microsoft.com/office/word/2016/wordml/cid" xmlns:w16="http://schemas.microsoft.com/office/word/2018/wordml" xmlns:w16se="http://schemas.microsoft.com/office/word/2015/wordml/symex" xmlns:wpg="http://schemas.microsoft.com/office/word/2010/wordprocessingGroup" xmlns:wpi="http://schemas.microsoft.com/office/word/2010/wordprocessingInk" xmlns:wne="http://schemas.microsoft.com/office/word/2006/wordml" xmlns:wps="http://schemas.microsoft.com/office/word/2010/wordprocessingShape" mc:Ignorable="w14 w15 w16se w16cid w16 w16cex wp14">
   <w:body>
+    <w:p>
+      <w:pPr>
+        <w:rPr>
+          <w:noProof/>
+          <w:sz w:val="28"/>
+          <w:szCs w:val="28"/>
+        </w:rPr>
+      </w:pPr>
+    </w:p>
+    <w:p>
+      <w:pPr>
+        <w:rPr>
+          <w:noProof/>
+          <w:sz w:val="28"/>
+          <w:szCs w:val="28"/>
+        </w:rPr>
+      </w:pPr>
+    </w:p>
+    <w:p>
+      <w:pPr>
+        <w:rPr>
+          <w:noProof/>
+          <w:sz w:val="28"/>
+          <w:szCs w:val="28"/>
+        </w:rPr>
+      </w:pPr>
+    </w:p>
     <w:p>
       <w:pPr>
         <w:rPr>
@@ -98,8 +125,13 @@
       <w:pPr>
         <w:ind w:left="-567"/>
       </w:pPr>
-      <w:r>
-        <w:t xml:space="preserve">Rq : Pour attaquer un monstre </w:t>
+      <w:proofErr w:type="spellStart"/>
+      <w:r>
+        <w:t>Rq</w:t>
+      </w:r>
+      <w:proofErr w:type="spellEnd"/>
+      <w:r>
+        <w:t xml:space="preserve"> : Pour attaquer un monstre </w:t>
       </w:r>
       <w:r>
         <w:t>on peut utiliser</w:t>
@@ -375,7 +407,23 @@
           <w:sz w:val="24"/>
           <w:szCs w:val="24"/>
         </w:rPr>
-        <w:t>Le joueur appuie sur un bouton (up, down, right, left) du clavier</w:t>
+        <w:t xml:space="preserve">Le joueur appuie sur un bouton (up, down, right, </w:t>
+      </w:r>
+      <w:proofErr w:type="spellStart"/>
+      <w:r>
+        <w:rPr>
+          <w:sz w:val="24"/>
+          <w:szCs w:val="24"/>
+        </w:rPr>
+        <w:t>left</w:t>
+      </w:r>
+      <w:proofErr w:type="spellEnd"/>
+      <w:r>
+        <w:rPr>
+          <w:sz w:val="24"/>
+          <w:szCs w:val="24"/>
+        </w:rPr>
+        <w:t>) du clavier</w:t>
       </w:r>
       <w:r>
         <w:rPr>
@@ -476,7 +524,23 @@
           <w:sz w:val="24"/>
           <w:szCs w:val="24"/>
         </w:rPr>
-        <w:t>Si left :  le héros se déplace</w:t>
+        <w:t xml:space="preserve">Si </w:t>
+      </w:r>
+      <w:proofErr w:type="spellStart"/>
+      <w:r>
+        <w:rPr>
+          <w:sz w:val="24"/>
+          <w:szCs w:val="24"/>
+        </w:rPr>
+        <w:t>left</w:t>
+      </w:r>
+      <w:proofErr w:type="spellEnd"/>
+      <w:r>
+        <w:rPr>
+          <w:sz w:val="24"/>
+          <w:szCs w:val="24"/>
+        </w:rPr>
+        <w:t> :  le héros se déplace</w:t>
       </w:r>
       <w:r>
         <w:rPr>
@@ -690,7 +754,23 @@
           <w:sz w:val="24"/>
           <w:szCs w:val="24"/>
         </w:rPr>
-        <w:t xml:space="preserve"> ou left et right) : </w:t>
+        <w:t xml:space="preserve"> ou </w:t>
+      </w:r>
+      <w:proofErr w:type="spellStart"/>
+      <w:r>
+        <w:rPr>
+          <w:sz w:val="24"/>
+          <w:szCs w:val="24"/>
+        </w:rPr>
+        <w:t>left</w:t>
+      </w:r>
+      <w:proofErr w:type="spellEnd"/>
+      <w:r>
+        <w:rPr>
+          <w:sz w:val="24"/>
+          <w:szCs w:val="24"/>
+        </w:rPr>
+        <w:t xml:space="preserve"> et right) : </w:t>
       </w:r>
     </w:p>
     <w:p>
@@ -924,21 +1004,30 @@
           <w:sz w:val="24"/>
           <w:szCs w:val="24"/>
         </w:rPr>
-        <w:t>Si le mur est à la droite de l’héros, l’utilisateur doit appuyer sur les boutons : up ou down ou left.</w:t>
-      </w:r>
-      <w:r>
-        <w:rPr>
-          <w:sz w:val="24"/>
-          <w:szCs w:val="24"/>
-        </w:rPr>
-        <w:t xml:space="preserve"> </w:t>
-      </w:r>
-      <w:r>
-        <w:rPr>
-          <w:sz w:val="24"/>
-          <w:szCs w:val="24"/>
-        </w:rPr>
-        <w:t>E</w:t>
+        <w:t xml:space="preserve">Si le mur est à la droite de l’héros, l’utilisateur doit appuyer sur les boutons : up ou down ou </w:t>
+      </w:r>
+      <w:proofErr w:type="spellStart"/>
+      <w:r>
+        <w:rPr>
+          <w:sz w:val="24"/>
+          <w:szCs w:val="24"/>
+        </w:rPr>
+        <w:t>left</w:t>
+      </w:r>
+      <w:proofErr w:type="spellEnd"/>
+      <w:r>
+        <w:rPr>
+          <w:sz w:val="24"/>
+          <w:szCs w:val="24"/>
+        </w:rPr>
+        <w:t>.</w:t>
+      </w:r>
+      <w:r>
+        <w:rPr>
+          <w:sz w:val="24"/>
+          <w:szCs w:val="24"/>
+        </w:rPr>
+        <w:t xml:space="preserve"> E</w:t>
       </w:r>
       <w:r>
         <w:rPr>
@@ -983,21 +1072,30 @@
           <w:sz w:val="24"/>
           <w:szCs w:val="24"/>
         </w:rPr>
-        <w:t xml:space="preserve"> de l’héros, l’utilisateur doit appuyer sur les boutons : left ou down ou right.</w:t>
-      </w:r>
-      <w:r>
-        <w:rPr>
-          <w:sz w:val="24"/>
-          <w:szCs w:val="24"/>
-        </w:rPr>
-        <w:t xml:space="preserve"> </w:t>
-      </w:r>
-      <w:r>
-        <w:rPr>
-          <w:sz w:val="24"/>
-          <w:szCs w:val="24"/>
-        </w:rPr>
-        <w:t>E</w:t>
+        <w:t xml:space="preserve"> de l’héros, l’utilisateur doit appuyer sur les boutons : </w:t>
+      </w:r>
+      <w:proofErr w:type="spellStart"/>
+      <w:r>
+        <w:rPr>
+          <w:sz w:val="24"/>
+          <w:szCs w:val="24"/>
+        </w:rPr>
+        <w:t>left</w:t>
+      </w:r>
+      <w:proofErr w:type="spellEnd"/>
+      <w:r>
+        <w:rPr>
+          <w:sz w:val="24"/>
+          <w:szCs w:val="24"/>
+        </w:rPr>
+        <w:t xml:space="preserve"> ou down ou right.</w:t>
+      </w:r>
+      <w:r>
+        <w:rPr>
+          <w:sz w:val="24"/>
+          <w:szCs w:val="24"/>
+        </w:rPr>
+        <w:t xml:space="preserve"> E</w:t>
       </w:r>
       <w:r>
         <w:rPr>
@@ -1044,6 +1142,7 @@
         </w:rPr>
         <w:t xml:space="preserve">de l’héros, l’utilisateur doit appuyer sur les boutons : up ou </w:t>
       </w:r>
+      <w:proofErr w:type="spellStart"/>
       <w:r>
         <w:rPr>
           <w:sz w:val="24"/>
@@ -1051,6 +1150,7 @@
         </w:rPr>
         <w:t>left</w:t>
       </w:r>
+      <w:proofErr w:type="spellEnd"/>
       <w:r>
         <w:rPr>
           <w:sz w:val="24"/>
@@ -1063,14 +1163,7 @@
           <w:sz w:val="24"/>
           <w:szCs w:val="24"/>
         </w:rPr>
-        <w:t xml:space="preserve"> </w:t>
-      </w:r>
-      <w:r>
-        <w:rPr>
-          <w:sz w:val="24"/>
-          <w:szCs w:val="24"/>
-        </w:rPr>
-        <w:t>E</w:t>
+        <w:t xml:space="preserve"> E</w:t>
       </w:r>
       <w:r>
         <w:rPr>
@@ -1161,6 +1254,24 @@
       <w:pPr>
         <w:pStyle w:val="ListParagraph"/>
         <w:ind w:left="-207"/>
+        <w:rPr>
+          <w:sz w:val="24"/>
+          <w:szCs w:val="24"/>
+        </w:rPr>
+      </w:pPr>
+    </w:p>
+    <w:p>
+      <w:pPr>
+        <w:ind w:left="-567"/>
+        <w:rPr>
+          <w:sz w:val="24"/>
+          <w:szCs w:val="24"/>
+        </w:rPr>
+      </w:pPr>
+    </w:p>
+    <w:p>
+      <w:pPr>
+        <w:ind w:left="-567"/>
         <w:rPr>
           <w:sz w:val="24"/>
           <w:szCs w:val="24"/>
@@ -1410,6 +1521,168 @@
           <w:szCs w:val="24"/>
         </w:rPr>
       </w:pPr>
+    </w:p>
+    <w:p>
+      <w:pPr>
+        <w:ind w:left="-567"/>
+        <w:rPr>
+          <w:sz w:val="24"/>
+          <w:szCs w:val="24"/>
+        </w:rPr>
+      </w:pPr>
+    </w:p>
+    <w:p>
+      <w:pPr>
+        <w:ind w:left="-567"/>
+        <w:rPr>
+          <w:sz w:val="24"/>
+          <w:szCs w:val="24"/>
+        </w:rPr>
+      </w:pPr>
+    </w:p>
+    <w:p>
+      <w:pPr>
+        <w:ind w:left="-567"/>
+        <w:rPr>
+          <w:sz w:val="24"/>
+          <w:szCs w:val="24"/>
+        </w:rPr>
+      </w:pPr>
+    </w:p>
+    <w:p>
+      <w:pPr>
+        <w:ind w:left="-567"/>
+        <w:rPr>
+          <w:sz w:val="24"/>
+          <w:szCs w:val="24"/>
+        </w:rPr>
+      </w:pPr>
+    </w:p>
+    <w:p>
+      <w:pPr>
+        <w:ind w:left="-567"/>
+        <w:rPr>
+          <w:sz w:val="24"/>
+          <w:szCs w:val="24"/>
+        </w:rPr>
+      </w:pPr>
+    </w:p>
+    <w:p>
+      <w:pPr>
+        <w:ind w:left="-567"/>
+        <w:rPr>
+          <w:sz w:val="24"/>
+          <w:szCs w:val="24"/>
+        </w:rPr>
+      </w:pPr>
+    </w:p>
+    <w:p>
+      <w:pPr>
+        <w:ind w:left="-567"/>
+        <w:rPr>
+          <w:sz w:val="24"/>
+          <w:szCs w:val="24"/>
+        </w:rPr>
+      </w:pPr>
+    </w:p>
+    <w:p>
+      <w:pPr>
+        <w:ind w:left="-567"/>
+        <w:rPr>
+          <w:sz w:val="24"/>
+          <w:szCs w:val="24"/>
+        </w:rPr>
+      </w:pPr>
+    </w:p>
+    <w:p>
+      <w:pPr>
+        <w:ind w:left="-567"/>
+        <w:rPr>
+          <w:sz w:val="24"/>
+          <w:szCs w:val="24"/>
+        </w:rPr>
+      </w:pPr>
+    </w:p>
+    <w:p>
+      <w:pPr>
+        <w:ind w:left="-567"/>
+        <w:rPr>
+          <w:sz w:val="24"/>
+          <w:szCs w:val="24"/>
+        </w:rPr>
+      </w:pPr>
+    </w:p>
+    <w:p>
+      <w:pPr>
+        <w:ind w:left="-567"/>
+        <w:rPr>
+          <w:sz w:val="24"/>
+          <w:szCs w:val="24"/>
+        </w:rPr>
+      </w:pPr>
+    </w:p>
+    <w:p>
+      <w:pPr>
+        <w:ind w:left="-567"/>
+        <w:rPr>
+          <w:sz w:val="24"/>
+          <w:szCs w:val="24"/>
+        </w:rPr>
+      </w:pPr>
+    </w:p>
+    <w:p>
+      <w:pPr>
+        <w:ind w:left="-567"/>
+        <w:rPr>
+          <w:sz w:val="24"/>
+          <w:szCs w:val="24"/>
+        </w:rPr>
+      </w:pPr>
+    </w:p>
+    <w:p>
+      <w:pPr>
+        <w:ind w:left="-567"/>
+        <w:rPr>
+          <w:sz w:val="24"/>
+          <w:szCs w:val="24"/>
+        </w:rPr>
+      </w:pPr>
+    </w:p>
+    <w:p>
+      <w:pPr>
+        <w:ind w:left="-567"/>
+        <w:rPr>
+          <w:sz w:val="24"/>
+          <w:szCs w:val="24"/>
+        </w:rPr>
+      </w:pPr>
+    </w:p>
+    <w:p>
+      <w:pPr>
+        <w:ind w:left="-567"/>
+        <w:rPr>
+          <w:sz w:val="24"/>
+          <w:szCs w:val="24"/>
+        </w:rPr>
+      </w:pPr>
+    </w:p>
+    <w:p>
+      <w:pPr>
+        <w:ind w:left="-567"/>
+        <w:rPr>
+          <w:sz w:val="24"/>
+          <w:szCs w:val="24"/>
+        </w:rPr>
+      </w:pPr>
+    </w:p>
+    <w:p>
+      <w:pPr>
+        <w:ind w:left="-567"/>
+        <w:rPr>
+          <w:sz w:val="24"/>
+          <w:szCs w:val="24"/>
+        </w:rPr>
+      </w:pPr>
       <w:r>
         <w:rPr>
           <w:sz w:val="24"/>
@@ -1556,8 +1829,17 @@
           <w:sz w:val="24"/>
           <w:szCs w:val="24"/>
         </w:rPr>
-        <w:t>Flora Vernerey</w:t>
-      </w:r>
+        <w:t xml:space="preserve">Flora </w:t>
+      </w:r>
+      <w:proofErr w:type="spellStart"/>
+      <w:r>
+        <w:rPr>
+          <w:sz w:val="24"/>
+          <w:szCs w:val="24"/>
+        </w:rPr>
+        <w:t>Vernerey</w:t>
+      </w:r>
+      <w:proofErr w:type="spellEnd"/>
     </w:p>
     <w:p>
       <w:pPr>
@@ -1850,7 +2132,6 @@
           <w:sz w:val="24"/>
           <w:szCs w:val="24"/>
         </w:rPr>
-        <w:lastRenderedPageBreak/>
         <w:t>Le joueur appuie sur une mauvaise flèche, c’est-à-dire une flèche qui ne lui permet pas de s’orienter vers le monstre. Il faut alors qu’il redirige</w:t>
       </w:r>
       <w:r>
@@ -2093,6 +2374,33 @@
           <w:szCs w:val="24"/>
         </w:rPr>
       </w:pPr>
+    </w:p>
+    <w:p>
+      <w:pPr>
+        <w:ind w:left="-567"/>
+        <w:rPr>
+          <w:sz w:val="24"/>
+          <w:szCs w:val="24"/>
+        </w:rPr>
+      </w:pPr>
+    </w:p>
+    <w:p>
+      <w:pPr>
+        <w:ind w:left="-567"/>
+        <w:rPr>
+          <w:sz w:val="24"/>
+          <w:szCs w:val="24"/>
+        </w:rPr>
+      </w:pPr>
+    </w:p>
+    <w:p>
+      <w:pPr>
+        <w:ind w:left="-567"/>
+        <w:rPr>
+          <w:sz w:val="24"/>
+          <w:szCs w:val="24"/>
+        </w:rPr>
+      </w:pPr>
       <w:r>
         <w:rPr>
           <w:sz w:val="24"/>
@@ -2167,6 +2475,7 @@
           <w:szCs w:val="24"/>
         </w:rPr>
       </w:pPr>
+      <w:proofErr w:type="gramStart"/>
       <w:r>
         <w:rPr>
           <w:sz w:val="24"/>
@@ -2179,7 +2488,15 @@
           <w:sz w:val="24"/>
           <w:szCs w:val="24"/>
         </w:rPr>
-        <w:t>:  joueur</w:t>
+        <w:t>:</w:t>
+      </w:r>
+      <w:proofErr w:type="gramEnd"/>
+      <w:r>
+        <w:rPr>
+          <w:sz w:val="24"/>
+          <w:szCs w:val="24"/>
+        </w:rPr>
+        <w:t xml:space="preserve">  joueur</w:t>
       </w:r>
     </w:p>
     <w:p>
@@ -2220,13 +2537,31 @@
         </w:rPr>
         <w:t xml:space="preserve">Auteur : </w:t>
       </w:r>
-      <w:r>
-        <w:rPr>
-          <w:sz w:val="24"/>
-          <w:szCs w:val="24"/>
-        </w:rPr>
-        <w:t>Alpay Yasar</w:t>
-      </w:r>
+      <w:proofErr w:type="spellStart"/>
+      <w:r>
+        <w:rPr>
+          <w:sz w:val="24"/>
+          <w:szCs w:val="24"/>
+        </w:rPr>
+        <w:t>Alpay</w:t>
+      </w:r>
+      <w:proofErr w:type="spellEnd"/>
+      <w:r>
+        <w:rPr>
+          <w:sz w:val="24"/>
+          <w:szCs w:val="24"/>
+        </w:rPr>
+        <w:t xml:space="preserve"> </w:t>
+      </w:r>
+      <w:proofErr w:type="spellStart"/>
+      <w:r>
+        <w:rPr>
+          <w:sz w:val="24"/>
+          <w:szCs w:val="24"/>
+        </w:rPr>
+        <w:t>Yasar</w:t>
+      </w:r>
+      <w:proofErr w:type="spellEnd"/>
     </w:p>
     <w:p>
       <w:pPr>
@@ -2380,7 +2715,6 @@
           <w:sz w:val="24"/>
           <w:szCs w:val="24"/>
         </w:rPr>
-        <w:lastRenderedPageBreak/>
         <w:t xml:space="preserve">Le joueur appuie sur une mauvaise flèche, c’est-à-dire une flèche qui ne lui permet pas de s’orienter vers l’arme. Il faut alors qu’il redirige le héros vers l’arme, afin de </w:t>
       </w:r>
       <w:r>
@@ -2574,12 +2908,29 @@
           <w:szCs w:val="24"/>
         </w:rPr>
       </w:pPr>
-      <w:r>
-        <w:rPr>
-          <w:sz w:val="24"/>
-          <w:szCs w:val="24"/>
-        </w:rPr>
-        <w:lastRenderedPageBreak/>
+    </w:p>
+    <w:p>
+      <w:pPr>
+        <w:ind w:left="-567"/>
+        <w:rPr>
+          <w:sz w:val="24"/>
+          <w:szCs w:val="24"/>
+        </w:rPr>
+      </w:pPr>
+    </w:p>
+    <w:p>
+      <w:pPr>
+        <w:ind w:left="-567"/>
+        <w:rPr>
+          <w:sz w:val="24"/>
+          <w:szCs w:val="24"/>
+        </w:rPr>
+      </w:pPr>
+      <w:r>
+        <w:rPr>
+          <w:sz w:val="24"/>
+          <w:szCs w:val="24"/>
+        </w:rPr>
         <w:t>Titre : Commencer le jeu</w:t>
       </w:r>
     </w:p>
@@ -2877,11 +3228,213 @@
     <w:p>
       <w:pPr>
         <w:ind w:left="-567"/>
+        <w:rPr>
+          <w:sz w:val="24"/>
+          <w:szCs w:val="24"/>
+        </w:rPr>
+      </w:pPr>
+    </w:p>
+    <w:p>
+      <w:pPr>
+        <w:ind w:left="-567"/>
+        <w:rPr>
+          <w:sz w:val="24"/>
+          <w:szCs w:val="24"/>
+        </w:rPr>
+      </w:pPr>
+    </w:p>
+    <w:p>
+      <w:pPr>
+        <w:ind w:left="-567"/>
+        <w:rPr>
+          <w:sz w:val="24"/>
+          <w:szCs w:val="24"/>
+        </w:rPr>
+      </w:pPr>
+    </w:p>
+    <w:p>
+      <w:pPr>
+        <w:ind w:left="-567"/>
+        <w:rPr>
+          <w:sz w:val="24"/>
+          <w:szCs w:val="24"/>
+        </w:rPr>
+      </w:pPr>
+    </w:p>
+    <w:p>
+      <w:pPr>
+        <w:ind w:left="-567"/>
+        <w:rPr>
+          <w:sz w:val="24"/>
+          <w:szCs w:val="24"/>
+        </w:rPr>
+      </w:pPr>
+    </w:p>
+    <w:p>
+      <w:pPr>
+        <w:ind w:left="-567"/>
+        <w:rPr>
+          <w:sz w:val="24"/>
+          <w:szCs w:val="24"/>
+        </w:rPr>
+      </w:pPr>
+    </w:p>
+    <w:p>
+      <w:pPr>
+        <w:ind w:left="-567"/>
+        <w:rPr>
+          <w:sz w:val="24"/>
+          <w:szCs w:val="24"/>
+        </w:rPr>
+      </w:pPr>
+    </w:p>
+    <w:p>
+      <w:pPr>
+        <w:ind w:left="-567"/>
+        <w:rPr>
+          <w:sz w:val="24"/>
+          <w:szCs w:val="24"/>
+        </w:rPr>
+      </w:pPr>
+    </w:p>
+    <w:p>
+      <w:pPr>
+        <w:ind w:left="-567"/>
+        <w:rPr>
+          <w:sz w:val="24"/>
+          <w:szCs w:val="24"/>
+        </w:rPr>
+      </w:pPr>
+    </w:p>
+    <w:p>
+      <w:pPr>
+        <w:ind w:left="-567"/>
+        <w:rPr>
+          <w:sz w:val="24"/>
+          <w:szCs w:val="24"/>
+        </w:rPr>
+      </w:pPr>
+      <w:r>
+        <w:rPr>
+          <w:noProof/>
+          <w:sz w:val="24"/>
+          <w:szCs w:val="24"/>
+        </w:rPr>
+        <w:lastRenderedPageBreak/>
+        <w:drawing>
+          <wp:anchor distT="0" distB="0" distL="114300" distR="114300" simplePos="0" relativeHeight="251658240" behindDoc="0" locked="0" layoutInCell="1" allowOverlap="1" wp14:anchorId="6A1BEA0A" wp14:editId="47C7051E">
+            <wp:simplePos x="0" y="0"/>
+            <wp:positionH relativeFrom="column">
+              <wp:posOffset>-883285</wp:posOffset>
+            </wp:positionH>
+            <wp:positionV relativeFrom="paragraph">
+              <wp:posOffset>0</wp:posOffset>
+            </wp:positionV>
+            <wp:extent cx="7534275" cy="10655935"/>
+            <wp:effectExtent l="0" t="0" r="9525" b="0"/>
+            <wp:wrapTopAndBottom/>
+            <wp:docPr id="3" name="Picture 3" descr="Diagram&#10;&#10;Description automatically generated"/>
+            <wp:cNvGraphicFramePr>
+              <a:graphicFrameLocks xmlns:a="http://schemas.openxmlformats.org/drawingml/2006/main" noChangeAspect="1"/>
+            </wp:cNvGraphicFramePr>
+            <a:graphic xmlns:a="http://schemas.openxmlformats.org/drawingml/2006/main">
+              <a:graphicData uri="http://schemas.openxmlformats.org/drawingml/2006/picture">
+                <pic:pic xmlns:pic="http://schemas.openxmlformats.org/drawingml/2006/picture">
+                  <pic:nvPicPr>
+                    <pic:cNvPr id="3" name="Picture 3" descr="Diagram&#10;&#10;Description automatically generated"/>
+                    <pic:cNvPicPr/>
+                  </pic:nvPicPr>
+                  <pic:blipFill>
+                    <a:blip r:embed="rId6">
+                      <a:extLst>
+                        <a:ext uri="{28A0092B-C50C-407E-A947-70E740481C1C}">
+                          <a14:useLocalDpi xmlns:a14="http://schemas.microsoft.com/office/drawing/2010/main" val="0"/>
+                        </a:ext>
+                      </a:extLst>
+                    </a:blip>
+                    <a:stretch>
+                      <a:fillRect/>
+                    </a:stretch>
+                  </pic:blipFill>
+                  <pic:spPr>
+                    <a:xfrm>
+                      <a:off x="0" y="0"/>
+                      <a:ext cx="7534275" cy="10655935"/>
+                    </a:xfrm>
+                    <a:prstGeom prst="rect">
+                      <a:avLst/>
+                    </a:prstGeom>
+                  </pic:spPr>
+                </pic:pic>
+              </a:graphicData>
+            </a:graphic>
+            <wp14:sizeRelH relativeFrom="margin">
+              <wp14:pctWidth>0</wp14:pctWidth>
+            </wp14:sizeRelH>
+            <wp14:sizeRelV relativeFrom="margin">
+              <wp14:pctHeight>0</wp14:pctHeight>
+            </wp14:sizeRelV>
+          </wp:anchor>
+        </w:drawing>
+      </w:r>
+    </w:p>
+    <w:p>
+      <w:pPr>
+        <w:ind w:left="-567"/>
+        <w:rPr>
+          <w:sz w:val="24"/>
+          <w:szCs w:val="24"/>
+        </w:rPr>
+      </w:pPr>
+    </w:p>
+    <w:p>
+      <w:pPr>
+        <w:ind w:left="-567"/>
+      </w:pPr>
+    </w:p>
+    <w:p>
+      <w:pPr>
+        <w:ind w:left="-567"/>
+      </w:pPr>
+    </w:p>
+    <w:p>
+      <w:pPr>
+        <w:ind w:left="-567"/>
+      </w:pPr>
+    </w:p>
+    <w:p>
+      <w:pPr>
+        <w:ind w:left="-567"/>
+      </w:pPr>
+    </w:p>
+    <w:p>
+      <w:pPr>
+        <w:ind w:left="-567"/>
+      </w:pPr>
+    </w:p>
+    <w:p>
+      <w:pPr>
+        <w:ind w:left="-567"/>
+      </w:pPr>
+    </w:p>
+    <w:p>
+      <w:pPr>
+        <w:ind w:left="-567"/>
+      </w:pPr>
+    </w:p>
+    <w:p>
+      <w:pPr>
+        <w:ind w:left="-567"/>
+      </w:pPr>
+    </w:p>
+    <w:p>
+      <w:pPr>
+        <w:ind w:left="-567"/>
       </w:pPr>
     </w:p>
     <w:sectPr>
       <w:pgSz w:w="11906" w:h="16838"/>
-      <w:pgMar w:top="1417" w:right="1417" w:bottom="1417" w:left="1417" w:header="708" w:footer="708" w:gutter="0"/>
+      <w:pgMar w:top="0" w:right="1417" w:bottom="1417" w:left="1417" w:header="708" w:footer="708" w:gutter="0"/>
       <w:cols w:space="708"/>
       <w:docGrid w:linePitch="360"/>
     </w:sectPr>

</xml_diff>

<commit_message>
diagramme de sequence sprint 3
</commit_message>
<xml_diff>
--- a/Conception.docx
+++ b/Conception.docx
@@ -392,7 +392,7 @@
     </w:p>
     <w:p>
       <w:pPr>
-        <w:pStyle w:val="ListParagraph"/>
+        <w:pStyle w:val="Paragraphedeliste"/>
         <w:numPr>
           <w:ilvl w:val="0"/>
           <w:numId w:val="1"/>
@@ -623,7 +623,7 @@
     </w:p>
     <w:p>
       <w:pPr>
-        <w:pStyle w:val="ListParagraph"/>
+        <w:pStyle w:val="Paragraphedeliste"/>
         <w:ind w:left="-207"/>
         <w:rPr>
           <w:sz w:val="24"/>
@@ -633,7 +633,7 @@
     </w:p>
     <w:p>
       <w:pPr>
-        <w:pStyle w:val="ListParagraph"/>
+        <w:pStyle w:val="Paragraphedeliste"/>
         <w:numPr>
           <w:ilvl w:val="0"/>
           <w:numId w:val="1"/>
@@ -653,7 +653,7 @@
     </w:p>
     <w:p>
       <w:pPr>
-        <w:pStyle w:val="ListParagraph"/>
+        <w:pStyle w:val="Paragraphedeliste"/>
         <w:numPr>
           <w:ilvl w:val="0"/>
           <w:numId w:val="1"/>
@@ -732,7 +732,7 @@
     </w:p>
     <w:p>
       <w:pPr>
-        <w:pStyle w:val="ListParagraph"/>
+        <w:pStyle w:val="Paragraphedeliste"/>
         <w:numPr>
           <w:ilvl w:val="0"/>
           <w:numId w:val="2"/>
@@ -775,7 +775,7 @@
     </w:p>
     <w:p>
       <w:pPr>
-        <w:pStyle w:val="ListParagraph"/>
+        <w:pStyle w:val="Paragraphedeliste"/>
         <w:ind w:left="-207"/>
         <w:rPr>
           <w:sz w:val="24"/>
@@ -806,7 +806,7 @@
     </w:p>
     <w:p>
       <w:pPr>
-        <w:pStyle w:val="ListParagraph"/>
+        <w:pStyle w:val="Paragraphedeliste"/>
         <w:numPr>
           <w:ilvl w:val="0"/>
           <w:numId w:val="2"/>
@@ -826,7 +826,7 @@
     </w:p>
     <w:p>
       <w:pPr>
-        <w:pStyle w:val="ListParagraph"/>
+        <w:pStyle w:val="Paragraphedeliste"/>
         <w:numPr>
           <w:ilvl w:val="0"/>
           <w:numId w:val="2"/>
@@ -860,7 +860,7 @@
     </w:p>
     <w:p>
       <w:pPr>
-        <w:pStyle w:val="ListParagraph"/>
+        <w:pStyle w:val="Paragraphedeliste"/>
         <w:ind w:left="-207"/>
         <w:rPr>
           <w:sz w:val="24"/>
@@ -912,7 +912,7 @@
     </w:p>
     <w:p>
       <w:pPr>
-        <w:pStyle w:val="ListParagraph"/>
+        <w:pStyle w:val="Paragraphedeliste"/>
         <w:ind w:left="-207"/>
         <w:rPr>
           <w:sz w:val="24"/>
@@ -985,7 +985,7 @@
     </w:p>
     <w:p>
       <w:pPr>
-        <w:pStyle w:val="ListParagraph"/>
+        <w:pStyle w:val="Paragraphedeliste"/>
         <w:ind w:left="-207"/>
         <w:rPr>
           <w:sz w:val="24"/>
@@ -1039,7 +1039,7 @@
     </w:p>
     <w:p>
       <w:pPr>
-        <w:pStyle w:val="ListParagraph"/>
+        <w:pStyle w:val="Paragraphedeliste"/>
         <w:ind w:left="-207"/>
         <w:rPr>
           <w:sz w:val="24"/>
@@ -1107,7 +1107,7 @@
     </w:p>
     <w:p>
       <w:pPr>
-        <w:pStyle w:val="ListParagraph"/>
+        <w:pStyle w:val="Paragraphedeliste"/>
         <w:ind w:left="-207"/>
         <w:rPr>
           <w:sz w:val="24"/>
@@ -1175,7 +1175,7 @@
     </w:p>
     <w:p>
       <w:pPr>
-        <w:pStyle w:val="ListParagraph"/>
+        <w:pStyle w:val="Paragraphedeliste"/>
         <w:ind w:left="-207"/>
         <w:rPr>
           <w:sz w:val="24"/>
@@ -1185,7 +1185,7 @@
     </w:p>
     <w:p>
       <w:pPr>
-        <w:pStyle w:val="ListParagraph"/>
+        <w:pStyle w:val="Paragraphedeliste"/>
         <w:ind w:left="-207"/>
         <w:rPr>
           <w:sz w:val="24"/>
@@ -1195,7 +1195,7 @@
     </w:p>
     <w:p>
       <w:pPr>
-        <w:pStyle w:val="ListParagraph"/>
+        <w:pStyle w:val="Paragraphedeliste"/>
         <w:ind w:left="-207"/>
         <w:rPr>
           <w:sz w:val="24"/>
@@ -1205,7 +1205,7 @@
     </w:p>
     <w:p>
       <w:pPr>
-        <w:pStyle w:val="ListParagraph"/>
+        <w:pStyle w:val="Paragraphedeliste"/>
         <w:ind w:left="-207"/>
         <w:rPr>
           <w:sz w:val="24"/>
@@ -1215,7 +1215,7 @@
     </w:p>
     <w:p>
       <w:pPr>
-        <w:pStyle w:val="ListParagraph"/>
+        <w:pStyle w:val="Paragraphedeliste"/>
         <w:ind w:left="-207"/>
         <w:rPr>
           <w:sz w:val="24"/>
@@ -1225,7 +1225,7 @@
     </w:p>
     <w:p>
       <w:pPr>
-        <w:pStyle w:val="ListParagraph"/>
+        <w:pStyle w:val="Paragraphedeliste"/>
         <w:ind w:left="-207"/>
         <w:rPr>
           <w:sz w:val="24"/>
@@ -1235,7 +1235,7 @@
     </w:p>
     <w:p>
       <w:pPr>
-        <w:pStyle w:val="ListParagraph"/>
+        <w:pStyle w:val="Paragraphedeliste"/>
         <w:ind w:left="-207"/>
         <w:rPr>
           <w:sz w:val="24"/>
@@ -1252,7 +1252,7 @@
     </w:p>
     <w:p>
       <w:pPr>
-        <w:pStyle w:val="ListParagraph"/>
+        <w:pStyle w:val="Paragraphedeliste"/>
         <w:ind w:left="-207"/>
         <w:rPr>
           <w:sz w:val="24"/>
@@ -1296,7 +1296,7 @@
     </w:p>
     <w:p>
       <w:pPr>
-        <w:pStyle w:val="ListParagraph"/>
+        <w:pStyle w:val="Paragraphedeliste"/>
         <w:numPr>
           <w:ilvl w:val="0"/>
           <w:numId w:val="3"/>
@@ -1896,7 +1896,7 @@
     </w:p>
     <w:p>
       <w:pPr>
-        <w:pStyle w:val="ListParagraph"/>
+        <w:pStyle w:val="Paragraphedeliste"/>
         <w:numPr>
           <w:ilvl w:val="0"/>
           <w:numId w:val="4"/>
@@ -1986,7 +1986,7 @@
     </w:p>
     <w:p>
       <w:pPr>
-        <w:pStyle w:val="ListParagraph"/>
+        <w:pStyle w:val="Paragraphedeliste"/>
         <w:numPr>
           <w:ilvl w:val="0"/>
           <w:numId w:val="4"/>
@@ -2006,7 +2006,7 @@
     </w:p>
     <w:p>
       <w:pPr>
-        <w:pStyle w:val="ListParagraph"/>
+        <w:pStyle w:val="Paragraphedeliste"/>
         <w:numPr>
           <w:ilvl w:val="0"/>
           <w:numId w:val="4"/>
@@ -2033,7 +2033,7 @@
     </w:p>
     <w:p>
       <w:pPr>
-        <w:pStyle w:val="ListParagraph"/>
+        <w:pStyle w:val="Paragraphedeliste"/>
         <w:numPr>
           <w:ilvl w:val="0"/>
           <w:numId w:val="4"/>
@@ -2053,7 +2053,7 @@
     </w:p>
     <w:p>
       <w:pPr>
-        <w:pStyle w:val="ListParagraph"/>
+        <w:pStyle w:val="Paragraphedeliste"/>
         <w:numPr>
           <w:ilvl w:val="0"/>
           <w:numId w:val="4"/>
@@ -2117,7 +2117,7 @@
     </w:p>
     <w:p>
       <w:pPr>
-        <w:pStyle w:val="ListParagraph"/>
+        <w:pStyle w:val="Paragraphedeliste"/>
         <w:numPr>
           <w:ilvl w:val="0"/>
           <w:numId w:val="5"/>
@@ -2151,7 +2151,7 @@
     </w:p>
     <w:p>
       <w:pPr>
-        <w:pStyle w:val="ListParagraph"/>
+        <w:pStyle w:val="Paragraphedeliste"/>
         <w:numPr>
           <w:ilvl w:val="0"/>
           <w:numId w:val="5"/>
@@ -2171,7 +2171,7 @@
     </w:p>
     <w:p>
       <w:pPr>
-        <w:pStyle w:val="ListParagraph"/>
+        <w:pStyle w:val="Paragraphedeliste"/>
         <w:numPr>
           <w:ilvl w:val="0"/>
           <w:numId w:val="5"/>
@@ -2205,7 +2205,7 @@
     </w:p>
     <w:p>
       <w:pPr>
-        <w:pStyle w:val="ListParagraph"/>
+        <w:pStyle w:val="Paragraphedeliste"/>
         <w:ind w:left="-207"/>
         <w:rPr>
           <w:sz w:val="24"/>
@@ -2231,7 +2231,7 @@
     </w:p>
     <w:p>
       <w:pPr>
-        <w:pStyle w:val="ListParagraph"/>
+        <w:pStyle w:val="Paragraphedeliste"/>
         <w:numPr>
           <w:ilvl w:val="0"/>
           <w:numId w:val="8"/>
@@ -2604,7 +2604,7 @@
     </w:p>
     <w:p>
       <w:pPr>
-        <w:pStyle w:val="ListParagraph"/>
+        <w:pStyle w:val="Paragraphedeliste"/>
         <w:numPr>
           <w:ilvl w:val="0"/>
           <w:numId w:val="9"/>
@@ -2624,7 +2624,7 @@
     </w:p>
     <w:p>
       <w:pPr>
-        <w:pStyle w:val="ListParagraph"/>
+        <w:pStyle w:val="Paragraphedeliste"/>
         <w:numPr>
           <w:ilvl w:val="0"/>
           <w:numId w:val="9"/>
@@ -2644,7 +2644,7 @@
     </w:p>
     <w:p>
       <w:pPr>
-        <w:pStyle w:val="ListParagraph"/>
+        <w:pStyle w:val="Paragraphedeliste"/>
         <w:numPr>
           <w:ilvl w:val="0"/>
           <w:numId w:val="9"/>
@@ -2664,7 +2664,7 @@
     </w:p>
     <w:p>
       <w:pPr>
-        <w:pStyle w:val="ListParagraph"/>
+        <w:pStyle w:val="Paragraphedeliste"/>
         <w:numPr>
           <w:ilvl w:val="0"/>
           <w:numId w:val="9"/>
@@ -2700,7 +2700,7 @@
     </w:p>
     <w:p>
       <w:pPr>
-        <w:pStyle w:val="ListParagraph"/>
+        <w:pStyle w:val="Paragraphedeliste"/>
         <w:numPr>
           <w:ilvl w:val="0"/>
           <w:numId w:val="11"/>
@@ -2748,7 +2748,7 @@
     </w:p>
     <w:p>
       <w:pPr>
-        <w:pStyle w:val="ListParagraph"/>
+        <w:pStyle w:val="Paragraphedeliste"/>
         <w:numPr>
           <w:ilvl w:val="0"/>
           <w:numId w:val="11"/>
@@ -2784,7 +2784,7 @@
     </w:p>
     <w:p>
       <w:pPr>
-        <w:pStyle w:val="ListParagraph"/>
+        <w:pStyle w:val="Paragraphedeliste"/>
         <w:numPr>
           <w:ilvl w:val="0"/>
           <w:numId w:val="12"/>
@@ -3032,7 +3032,7 @@
     </w:p>
     <w:p>
       <w:pPr>
-        <w:pStyle w:val="ListParagraph"/>
+        <w:pStyle w:val="Paragraphedeliste"/>
         <w:numPr>
           <w:ilvl w:val="0"/>
           <w:numId w:val="13"/>
@@ -3053,7 +3053,7 @@
     </w:p>
     <w:p>
       <w:pPr>
-        <w:pStyle w:val="ListParagraph"/>
+        <w:pStyle w:val="Paragraphedeliste"/>
         <w:numPr>
           <w:ilvl w:val="0"/>
           <w:numId w:val="13"/>
@@ -3386,6 +3386,67 @@
           <w:szCs w:val="24"/>
         </w:rPr>
       </w:pPr>
+      <w:r>
+        <w:rPr>
+          <w:noProof/>
+        </w:rPr>
+        <w:lastRenderedPageBreak/>
+        <w:drawing>
+          <wp:anchor distT="0" distB="0" distL="114300" distR="114300" simplePos="0" relativeHeight="251659264" behindDoc="0" locked="0" layoutInCell="1" allowOverlap="1" wp14:anchorId="7E8CF76A" wp14:editId="3992C411">
+            <wp:simplePos x="0" y="0"/>
+            <wp:positionH relativeFrom="column">
+              <wp:posOffset>-358775</wp:posOffset>
+            </wp:positionH>
+            <wp:positionV relativeFrom="paragraph">
+              <wp:posOffset>304800</wp:posOffset>
+            </wp:positionV>
+            <wp:extent cx="6598285" cy="7673340"/>
+            <wp:effectExtent l="0" t="0" r="0" b="0"/>
+            <wp:wrapTopAndBottom/>
+            <wp:docPr id="1" name="Image 1"/>
+            <wp:cNvGraphicFramePr>
+              <a:graphicFrameLocks xmlns:a="http://schemas.openxmlformats.org/drawingml/2006/main" noChangeAspect="1"/>
+            </wp:cNvGraphicFramePr>
+            <a:graphic xmlns:a="http://schemas.openxmlformats.org/drawingml/2006/main">
+              <a:graphicData uri="http://schemas.openxmlformats.org/drawingml/2006/picture">
+                <pic:pic xmlns:pic="http://schemas.openxmlformats.org/drawingml/2006/picture">
+                  <pic:nvPicPr>
+                    <pic:cNvPr id="1" name="Image 1"/>
+                    <pic:cNvPicPr/>
+                  </pic:nvPicPr>
+                  <pic:blipFill>
+                    <a:blip r:embed="rId7">
+                      <a:extLst>
+                        <a:ext uri="{28A0092B-C50C-407E-A947-70E740481C1C}">
+                          <a14:useLocalDpi xmlns:a14="http://schemas.microsoft.com/office/drawing/2010/main" val="0"/>
+                        </a:ext>
+                      </a:extLst>
+                    </a:blip>
+                    <a:stretch>
+                      <a:fillRect/>
+                    </a:stretch>
+                  </pic:blipFill>
+                  <pic:spPr>
+                    <a:xfrm>
+                      <a:off x="0" y="0"/>
+                      <a:ext cx="6598285" cy="7673340"/>
+                    </a:xfrm>
+                    <a:prstGeom prst="rect">
+                      <a:avLst/>
+                    </a:prstGeom>
+                  </pic:spPr>
+                </pic:pic>
+              </a:graphicData>
+            </a:graphic>
+            <wp14:sizeRelH relativeFrom="margin">
+              <wp14:pctWidth>0</wp14:pctWidth>
+            </wp14:sizeRelH>
+            <wp14:sizeRelV relativeFrom="margin">
+              <wp14:pctHeight>0</wp14:pctHeight>
+            </wp14:sizeRelV>
+          </wp:anchor>
+        </w:drawing>
+      </w:r>
     </w:p>
     <w:p>
       <w:pPr>
@@ -5067,13 +5128,13 @@
     <w:qFormat/>
     <w:rsid w:val="00B83FCC"/>
   </w:style>
-  <w:style w:type="character" w:default="1" w:styleId="DefaultParagraphFont">
+  <w:style w:type="character" w:default="1" w:styleId="Policepardfaut">
     <w:name w:val="Default Paragraph Font"/>
     <w:uiPriority w:val="1"/>
     <w:semiHidden/>
     <w:unhideWhenUsed/>
   </w:style>
-  <w:style w:type="table" w:default="1" w:styleId="TableNormal">
+  <w:style w:type="table" w:default="1" w:styleId="TableauNormal">
     <w:name w:val="Normal Table"/>
     <w:uiPriority w:val="99"/>
     <w:semiHidden/>
@@ -5088,13 +5149,13 @@
       </w:tblCellMar>
     </w:tblPr>
   </w:style>
-  <w:style w:type="numbering" w:default="1" w:styleId="NoList">
+  <w:style w:type="numbering" w:default="1" w:styleId="Aucuneliste">
     <w:name w:val="No List"/>
     <w:uiPriority w:val="99"/>
     <w:semiHidden/>
     <w:unhideWhenUsed/>
   </w:style>
-  <w:style w:type="paragraph" w:styleId="ListParagraph">
+  <w:style w:type="paragraph" w:styleId="Paragraphedeliste">
     <w:name w:val="List Paragraph"/>
     <w:basedOn w:val="Normal"/>
     <w:uiPriority w:val="34"/>
@@ -5105,10 +5166,10 @@
       <w:contextualSpacing/>
     </w:pPr>
   </w:style>
-  <w:style w:type="paragraph" w:styleId="BalloonText">
+  <w:style w:type="paragraph" w:styleId="Textedebulles">
     <w:name w:val="Balloon Text"/>
     <w:basedOn w:val="Normal"/>
-    <w:link w:val="BalloonTextChar"/>
+    <w:link w:val="TextedebullesCar"/>
     <w:uiPriority w:val="99"/>
     <w:semiHidden/>
     <w:unhideWhenUsed/>
@@ -5122,10 +5183,10 @@
       <w:szCs w:val="16"/>
     </w:rPr>
   </w:style>
-  <w:style w:type="character" w:customStyle="1" w:styleId="BalloonTextChar">
-    <w:name w:val="Balloon Text Char"/>
-    <w:basedOn w:val="DefaultParagraphFont"/>
-    <w:link w:val="BalloonText"/>
+  <w:style w:type="character" w:customStyle="1" w:styleId="TextedebullesCar">
+    <w:name w:val="Texte de bulles Car"/>
+    <w:basedOn w:val="Policepardfaut"/>
+    <w:link w:val="Textedebulles"/>
     <w:uiPriority w:val="99"/>
     <w:semiHidden/>
     <w:rsid w:val="00491529"/>

</xml_diff>

<commit_message>
Diagramme de séquence Sprint 4
</commit_message>
<xml_diff>
--- a/Conception.docx
+++ b/Conception.docx
@@ -392,7 +392,7 @@
     </w:p>
     <w:p>
       <w:pPr>
-        <w:pStyle w:val="Paragraphedeliste"/>
+        <w:pStyle w:val="ListParagraph"/>
         <w:numPr>
           <w:ilvl w:val="0"/>
           <w:numId w:val="1"/>
@@ -623,7 +623,7 @@
     </w:p>
     <w:p>
       <w:pPr>
-        <w:pStyle w:val="Paragraphedeliste"/>
+        <w:pStyle w:val="ListParagraph"/>
         <w:ind w:left="-207"/>
         <w:rPr>
           <w:sz w:val="24"/>
@@ -633,7 +633,7 @@
     </w:p>
     <w:p>
       <w:pPr>
-        <w:pStyle w:val="Paragraphedeliste"/>
+        <w:pStyle w:val="ListParagraph"/>
         <w:numPr>
           <w:ilvl w:val="0"/>
           <w:numId w:val="1"/>
@@ -653,7 +653,7 @@
     </w:p>
     <w:p>
       <w:pPr>
-        <w:pStyle w:val="Paragraphedeliste"/>
+        <w:pStyle w:val="ListParagraph"/>
         <w:numPr>
           <w:ilvl w:val="0"/>
           <w:numId w:val="1"/>
@@ -732,7 +732,7 @@
     </w:p>
     <w:p>
       <w:pPr>
-        <w:pStyle w:val="Paragraphedeliste"/>
+        <w:pStyle w:val="ListParagraph"/>
         <w:numPr>
           <w:ilvl w:val="0"/>
           <w:numId w:val="2"/>
@@ -775,7 +775,7 @@
     </w:p>
     <w:p>
       <w:pPr>
-        <w:pStyle w:val="Paragraphedeliste"/>
+        <w:pStyle w:val="ListParagraph"/>
         <w:ind w:left="-207"/>
         <w:rPr>
           <w:sz w:val="24"/>
@@ -806,7 +806,7 @@
     </w:p>
     <w:p>
       <w:pPr>
-        <w:pStyle w:val="Paragraphedeliste"/>
+        <w:pStyle w:val="ListParagraph"/>
         <w:numPr>
           <w:ilvl w:val="0"/>
           <w:numId w:val="2"/>
@@ -826,7 +826,7 @@
     </w:p>
     <w:p>
       <w:pPr>
-        <w:pStyle w:val="Paragraphedeliste"/>
+        <w:pStyle w:val="ListParagraph"/>
         <w:numPr>
           <w:ilvl w:val="0"/>
           <w:numId w:val="2"/>
@@ -860,7 +860,7 @@
     </w:p>
     <w:p>
       <w:pPr>
-        <w:pStyle w:val="Paragraphedeliste"/>
+        <w:pStyle w:val="ListParagraph"/>
         <w:ind w:left="-207"/>
         <w:rPr>
           <w:sz w:val="24"/>
@@ -912,7 +912,7 @@
     </w:p>
     <w:p>
       <w:pPr>
-        <w:pStyle w:val="Paragraphedeliste"/>
+        <w:pStyle w:val="ListParagraph"/>
         <w:ind w:left="-207"/>
         <w:rPr>
           <w:sz w:val="24"/>
@@ -985,7 +985,7 @@
     </w:p>
     <w:p>
       <w:pPr>
-        <w:pStyle w:val="Paragraphedeliste"/>
+        <w:pStyle w:val="ListParagraph"/>
         <w:ind w:left="-207"/>
         <w:rPr>
           <w:sz w:val="24"/>
@@ -1039,7 +1039,7 @@
     </w:p>
     <w:p>
       <w:pPr>
-        <w:pStyle w:val="Paragraphedeliste"/>
+        <w:pStyle w:val="ListParagraph"/>
         <w:ind w:left="-207"/>
         <w:rPr>
           <w:sz w:val="24"/>
@@ -1107,7 +1107,7 @@
     </w:p>
     <w:p>
       <w:pPr>
-        <w:pStyle w:val="Paragraphedeliste"/>
+        <w:pStyle w:val="ListParagraph"/>
         <w:ind w:left="-207"/>
         <w:rPr>
           <w:sz w:val="24"/>
@@ -1175,7 +1175,7 @@
     </w:p>
     <w:p>
       <w:pPr>
-        <w:pStyle w:val="Paragraphedeliste"/>
+        <w:pStyle w:val="ListParagraph"/>
         <w:ind w:left="-207"/>
         <w:rPr>
           <w:sz w:val="24"/>
@@ -1185,7 +1185,7 @@
     </w:p>
     <w:p>
       <w:pPr>
-        <w:pStyle w:val="Paragraphedeliste"/>
+        <w:pStyle w:val="ListParagraph"/>
         <w:ind w:left="-207"/>
         <w:rPr>
           <w:sz w:val="24"/>
@@ -1195,7 +1195,7 @@
     </w:p>
     <w:p>
       <w:pPr>
-        <w:pStyle w:val="Paragraphedeliste"/>
+        <w:pStyle w:val="ListParagraph"/>
         <w:ind w:left="-207"/>
         <w:rPr>
           <w:sz w:val="24"/>
@@ -1205,7 +1205,7 @@
     </w:p>
     <w:p>
       <w:pPr>
-        <w:pStyle w:val="Paragraphedeliste"/>
+        <w:pStyle w:val="ListParagraph"/>
         <w:ind w:left="-207"/>
         <w:rPr>
           <w:sz w:val="24"/>
@@ -1215,7 +1215,7 @@
     </w:p>
     <w:p>
       <w:pPr>
-        <w:pStyle w:val="Paragraphedeliste"/>
+        <w:pStyle w:val="ListParagraph"/>
         <w:ind w:left="-207"/>
         <w:rPr>
           <w:sz w:val="24"/>
@@ -1225,7 +1225,7 @@
     </w:p>
     <w:p>
       <w:pPr>
-        <w:pStyle w:val="Paragraphedeliste"/>
+        <w:pStyle w:val="ListParagraph"/>
         <w:ind w:left="-207"/>
         <w:rPr>
           <w:sz w:val="24"/>
@@ -1235,7 +1235,7 @@
     </w:p>
     <w:p>
       <w:pPr>
-        <w:pStyle w:val="Paragraphedeliste"/>
+        <w:pStyle w:val="ListParagraph"/>
         <w:ind w:left="-207"/>
         <w:rPr>
           <w:sz w:val="24"/>
@@ -1252,7 +1252,7 @@
     </w:p>
     <w:p>
       <w:pPr>
-        <w:pStyle w:val="Paragraphedeliste"/>
+        <w:pStyle w:val="ListParagraph"/>
         <w:ind w:left="-207"/>
         <w:rPr>
           <w:sz w:val="24"/>
@@ -1296,7 +1296,7 @@
     </w:p>
     <w:p>
       <w:pPr>
-        <w:pStyle w:val="Paragraphedeliste"/>
+        <w:pStyle w:val="ListParagraph"/>
         <w:numPr>
           <w:ilvl w:val="0"/>
           <w:numId w:val="3"/>
@@ -1896,7 +1896,7 @@
     </w:p>
     <w:p>
       <w:pPr>
-        <w:pStyle w:val="Paragraphedeliste"/>
+        <w:pStyle w:val="ListParagraph"/>
         <w:numPr>
           <w:ilvl w:val="0"/>
           <w:numId w:val="4"/>
@@ -1986,7 +1986,7 @@
     </w:p>
     <w:p>
       <w:pPr>
-        <w:pStyle w:val="Paragraphedeliste"/>
+        <w:pStyle w:val="ListParagraph"/>
         <w:numPr>
           <w:ilvl w:val="0"/>
           <w:numId w:val="4"/>
@@ -2006,7 +2006,7 @@
     </w:p>
     <w:p>
       <w:pPr>
-        <w:pStyle w:val="Paragraphedeliste"/>
+        <w:pStyle w:val="ListParagraph"/>
         <w:numPr>
           <w:ilvl w:val="0"/>
           <w:numId w:val="4"/>
@@ -2033,7 +2033,7 @@
     </w:p>
     <w:p>
       <w:pPr>
-        <w:pStyle w:val="Paragraphedeliste"/>
+        <w:pStyle w:val="ListParagraph"/>
         <w:numPr>
           <w:ilvl w:val="0"/>
           <w:numId w:val="4"/>
@@ -2053,7 +2053,7 @@
     </w:p>
     <w:p>
       <w:pPr>
-        <w:pStyle w:val="Paragraphedeliste"/>
+        <w:pStyle w:val="ListParagraph"/>
         <w:numPr>
           <w:ilvl w:val="0"/>
           <w:numId w:val="4"/>
@@ -2117,7 +2117,7 @@
     </w:p>
     <w:p>
       <w:pPr>
-        <w:pStyle w:val="Paragraphedeliste"/>
+        <w:pStyle w:val="ListParagraph"/>
         <w:numPr>
           <w:ilvl w:val="0"/>
           <w:numId w:val="5"/>
@@ -2151,7 +2151,7 @@
     </w:p>
     <w:p>
       <w:pPr>
-        <w:pStyle w:val="Paragraphedeliste"/>
+        <w:pStyle w:val="ListParagraph"/>
         <w:numPr>
           <w:ilvl w:val="0"/>
           <w:numId w:val="5"/>
@@ -2171,7 +2171,7 @@
     </w:p>
     <w:p>
       <w:pPr>
-        <w:pStyle w:val="Paragraphedeliste"/>
+        <w:pStyle w:val="ListParagraph"/>
         <w:numPr>
           <w:ilvl w:val="0"/>
           <w:numId w:val="5"/>
@@ -2205,7 +2205,7 @@
     </w:p>
     <w:p>
       <w:pPr>
-        <w:pStyle w:val="Paragraphedeliste"/>
+        <w:pStyle w:val="ListParagraph"/>
         <w:ind w:left="-207"/>
         <w:rPr>
           <w:sz w:val="24"/>
@@ -2231,7 +2231,7 @@
     </w:p>
     <w:p>
       <w:pPr>
-        <w:pStyle w:val="Paragraphedeliste"/>
+        <w:pStyle w:val="ListParagraph"/>
         <w:numPr>
           <w:ilvl w:val="0"/>
           <w:numId w:val="8"/>
@@ -2604,7 +2604,7 @@
     </w:p>
     <w:p>
       <w:pPr>
-        <w:pStyle w:val="Paragraphedeliste"/>
+        <w:pStyle w:val="ListParagraph"/>
         <w:numPr>
           <w:ilvl w:val="0"/>
           <w:numId w:val="9"/>
@@ -2624,7 +2624,7 @@
     </w:p>
     <w:p>
       <w:pPr>
-        <w:pStyle w:val="Paragraphedeliste"/>
+        <w:pStyle w:val="ListParagraph"/>
         <w:numPr>
           <w:ilvl w:val="0"/>
           <w:numId w:val="9"/>
@@ -2644,7 +2644,7 @@
     </w:p>
     <w:p>
       <w:pPr>
-        <w:pStyle w:val="Paragraphedeliste"/>
+        <w:pStyle w:val="ListParagraph"/>
         <w:numPr>
           <w:ilvl w:val="0"/>
           <w:numId w:val="9"/>
@@ -2664,7 +2664,7 @@
     </w:p>
     <w:p>
       <w:pPr>
-        <w:pStyle w:val="Paragraphedeliste"/>
+        <w:pStyle w:val="ListParagraph"/>
         <w:numPr>
           <w:ilvl w:val="0"/>
           <w:numId w:val="9"/>
@@ -2700,7 +2700,7 @@
     </w:p>
     <w:p>
       <w:pPr>
-        <w:pStyle w:val="Paragraphedeliste"/>
+        <w:pStyle w:val="ListParagraph"/>
         <w:numPr>
           <w:ilvl w:val="0"/>
           <w:numId w:val="11"/>
@@ -2748,7 +2748,7 @@
     </w:p>
     <w:p>
       <w:pPr>
-        <w:pStyle w:val="Paragraphedeliste"/>
+        <w:pStyle w:val="ListParagraph"/>
         <w:numPr>
           <w:ilvl w:val="0"/>
           <w:numId w:val="11"/>
@@ -2784,7 +2784,7 @@
     </w:p>
     <w:p>
       <w:pPr>
-        <w:pStyle w:val="Paragraphedeliste"/>
+        <w:pStyle w:val="ListParagraph"/>
         <w:numPr>
           <w:ilvl w:val="0"/>
           <w:numId w:val="12"/>
@@ -3032,7 +3032,7 @@
     </w:p>
     <w:p>
       <w:pPr>
-        <w:pStyle w:val="Paragraphedeliste"/>
+        <w:pStyle w:val="ListParagraph"/>
         <w:numPr>
           <w:ilvl w:val="0"/>
           <w:numId w:val="13"/>
@@ -3053,7 +3053,7 @@
     </w:p>
     <w:p>
       <w:pPr>
-        <w:pStyle w:val="Paragraphedeliste"/>
+        <w:pStyle w:val="ListParagraph"/>
         <w:numPr>
           <w:ilvl w:val="0"/>
           <w:numId w:val="13"/>
@@ -3381,29 +3381,53 @@
     <w:p>
       <w:pPr>
         <w:ind w:left="-567"/>
-        <w:rPr>
-          <w:sz w:val="24"/>
-          <w:szCs w:val="24"/>
-        </w:rPr>
-      </w:pPr>
-      <w:r>
+        <w:jc w:val="center"/>
         <w:rPr>
           <w:noProof/>
-        </w:rPr>
-        <w:lastRenderedPageBreak/>
+          <w:sz w:val="24"/>
+          <w:szCs w:val="24"/>
+        </w:rPr>
+      </w:pPr>
+    </w:p>
+    <w:p>
+      <w:pPr>
+        <w:ind w:left="-567"/>
+        <w:jc w:val="center"/>
+        <w:rPr>
+          <w:noProof/>
+          <w:sz w:val="24"/>
+          <w:szCs w:val="24"/>
+        </w:rPr>
+      </w:pPr>
+      <w:r>
+        <w:rPr>
+          <w:noProof/>
+          <w:sz w:val="24"/>
+          <w:szCs w:val="24"/>
+        </w:rPr>
+        <w:t xml:space="preserve">Diagramme de séquence Sprint 3 </w:t>
+      </w:r>
+    </w:p>
+    <w:p>
+      <w:pPr>
+        <w:ind w:left="-567"/>
+        <w:jc w:val="center"/>
+        <w:rPr>
+          <w:sz w:val="24"/>
+          <w:szCs w:val="24"/>
+        </w:rPr>
+      </w:pPr>
+      <w:r>
+        <w:rPr>
+          <w:noProof/>
+          <w:sz w:val="24"/>
+          <w:szCs w:val="24"/>
+        </w:rPr>
         <w:drawing>
-          <wp:anchor distT="0" distB="0" distL="114300" distR="114300" simplePos="0" relativeHeight="251659264" behindDoc="0" locked="0" layoutInCell="1" allowOverlap="1" wp14:anchorId="7E8CF76A" wp14:editId="3992C411">
-            <wp:simplePos x="0" y="0"/>
-            <wp:positionH relativeFrom="column">
-              <wp:posOffset>-358775</wp:posOffset>
-            </wp:positionH>
-            <wp:positionV relativeFrom="paragraph">
-              <wp:posOffset>304800</wp:posOffset>
-            </wp:positionV>
-            <wp:extent cx="6598285" cy="7673340"/>
+          <wp:inline distT="0" distB="0" distL="0" distR="0" wp14:anchorId="11CEA85F" wp14:editId="117B42AC">
+            <wp:extent cx="6788785" cy="7219950"/>
             <wp:effectExtent l="0" t="0" r="0" b="0"/>
-            <wp:wrapTopAndBottom/>
-            <wp:docPr id="1" name="Image 1"/>
+            <wp:docPr id="4" name="Picture 4" descr="Graphical user interface&#10;&#10;Description automatically generated"/>
             <wp:cNvGraphicFramePr>
               <a:graphicFrameLocks xmlns:a="http://schemas.openxmlformats.org/drawingml/2006/main" noChangeAspect="1"/>
             </wp:cNvGraphicFramePr>
@@ -3411,7 +3435,7 @@
               <a:graphicData uri="http://schemas.openxmlformats.org/drawingml/2006/picture">
                 <pic:pic xmlns:pic="http://schemas.openxmlformats.org/drawingml/2006/picture">
                   <pic:nvPicPr>
-                    <pic:cNvPr id="1" name="Image 1"/>
+                    <pic:cNvPr id="4" name="Picture 4" descr="Graphical user interface&#10;&#10;Description automatically generated"/>
                     <pic:cNvPicPr/>
                   </pic:nvPicPr>
                   <pic:blipFill>
@@ -3429,7 +3453,7 @@
                   <pic:spPr>
                     <a:xfrm>
                       <a:off x="0" y="0"/>
-                      <a:ext cx="6598285" cy="7673340"/>
+                      <a:ext cx="6809250" cy="7241715"/>
                     </a:xfrm>
                     <a:prstGeom prst="rect">
                       <a:avLst/>
@@ -3438,13 +3462,7 @@
                 </pic:pic>
               </a:graphicData>
             </a:graphic>
-            <wp14:sizeRelH relativeFrom="margin">
-              <wp14:pctWidth>0</wp14:pctWidth>
-            </wp14:sizeRelH>
-            <wp14:sizeRelV relativeFrom="margin">
-              <wp14:pctHeight>0</wp14:pctHeight>
-            </wp14:sizeRelV>
-          </wp:anchor>
+          </wp:inline>
         </w:drawing>
       </w:r>
     </w:p>
@@ -3491,6 +3509,164 @@
     <w:p>
       <w:pPr>
         <w:ind w:left="-567"/>
+        <w:jc w:val="center"/>
+        <w:rPr>
+          <w:noProof/>
+          <w:sz w:val="24"/>
+          <w:szCs w:val="24"/>
+        </w:rPr>
+      </w:pPr>
+      <w:r>
+        <w:rPr>
+          <w:noProof/>
+          <w:sz w:val="24"/>
+          <w:szCs w:val="24"/>
+        </w:rPr>
+        <w:t xml:space="preserve">Diagramme de séquence Sprint </w:t>
+      </w:r>
+      <w:r>
+        <w:rPr>
+          <w:noProof/>
+          <w:sz w:val="24"/>
+          <w:szCs w:val="24"/>
+        </w:rPr>
+        <w:t>4</w:t>
+      </w:r>
+    </w:p>
+    <w:p>
+      <w:pPr>
+        <w:ind w:left="-567"/>
+        <w:jc w:val="center"/>
+        <w:rPr>
+          <w:noProof/>
+          <w:sz w:val="24"/>
+          <w:szCs w:val="24"/>
+        </w:rPr>
+      </w:pPr>
+    </w:p>
+    <w:p>
+      <w:pPr>
+        <w:ind w:left="-567"/>
+        <w:jc w:val="center"/>
+        <w:rPr>
+          <w:noProof/>
+          <w:sz w:val="24"/>
+          <w:szCs w:val="24"/>
+        </w:rPr>
+      </w:pPr>
+      <w:r>
+        <w:rPr>
+          <w:noProof/>
+          <w:sz w:val="24"/>
+          <w:szCs w:val="24"/>
+        </w:rPr>
+        <w:lastRenderedPageBreak/>
+        <w:drawing>
+          <wp:inline distT="0" distB="0" distL="0" distR="0" wp14:anchorId="7734176F" wp14:editId="0446ACF9">
+            <wp:extent cx="6724650" cy="10267950"/>
+            <wp:effectExtent l="0" t="0" r="0" b="0"/>
+            <wp:docPr id="5" name="Picture 5" descr="Graphical user interface, table&#10;&#10;Description automatically generated"/>
+            <wp:cNvGraphicFramePr>
+              <a:graphicFrameLocks xmlns:a="http://schemas.openxmlformats.org/drawingml/2006/main" noChangeAspect="1"/>
+            </wp:cNvGraphicFramePr>
+            <a:graphic xmlns:a="http://schemas.openxmlformats.org/drawingml/2006/main">
+              <a:graphicData uri="http://schemas.openxmlformats.org/drawingml/2006/picture">
+                <pic:pic xmlns:pic="http://schemas.openxmlformats.org/drawingml/2006/picture">
+                  <pic:nvPicPr>
+                    <pic:cNvPr id="5" name="Picture 5" descr="Graphical user interface, table&#10;&#10;Description automatically generated"/>
+                    <pic:cNvPicPr/>
+                  </pic:nvPicPr>
+                  <pic:blipFill>
+                    <a:blip r:embed="rId8">
+                      <a:extLst>
+                        <a:ext uri="{28A0092B-C50C-407E-A947-70E740481C1C}">
+                          <a14:useLocalDpi xmlns:a14="http://schemas.microsoft.com/office/drawing/2010/main" val="0"/>
+                        </a:ext>
+                      </a:extLst>
+                    </a:blip>
+                    <a:stretch>
+                      <a:fillRect/>
+                    </a:stretch>
+                  </pic:blipFill>
+                  <pic:spPr>
+                    <a:xfrm>
+                      <a:off x="0" y="0"/>
+                      <a:ext cx="6733309" cy="10281171"/>
+                    </a:xfrm>
+                    <a:prstGeom prst="rect">
+                      <a:avLst/>
+                    </a:prstGeom>
+                  </pic:spPr>
+                </pic:pic>
+              </a:graphicData>
+            </a:graphic>
+          </wp:inline>
+        </w:drawing>
+      </w:r>
+    </w:p>
+    <w:p>
+      <w:pPr>
+        <w:ind w:left="-567"/>
+        <w:rPr>
+          <w:noProof/>
+          <w:sz w:val="24"/>
+          <w:szCs w:val="24"/>
+        </w:rPr>
+      </w:pPr>
+      <w:r>
+        <w:rPr>
+          <w:noProof/>
+          <w:sz w:val="24"/>
+          <w:szCs w:val="24"/>
+        </w:rPr>
+        <w:lastRenderedPageBreak/>
+        <w:t>Puisque l’image n’est trop claire , on va l’ajouter directement sur le git.</w:t>
+      </w:r>
+    </w:p>
+    <w:p>
+      <w:pPr>
+        <w:ind w:left="-567"/>
+        <w:rPr>
+          <w:noProof/>
+          <w:sz w:val="24"/>
+          <w:szCs w:val="24"/>
+        </w:rPr>
+      </w:pPr>
+    </w:p>
+    <w:p>
+      <w:pPr>
+        <w:ind w:left="-567"/>
+        <w:rPr>
+          <w:noProof/>
+          <w:sz w:val="24"/>
+          <w:szCs w:val="24"/>
+        </w:rPr>
+      </w:pPr>
+    </w:p>
+    <w:p>
+      <w:pPr>
+        <w:ind w:left="-567"/>
+        <w:rPr>
+          <w:noProof/>
+          <w:sz w:val="24"/>
+          <w:szCs w:val="24"/>
+        </w:rPr>
+      </w:pPr>
+    </w:p>
+    <w:p>
+      <w:pPr>
+        <w:ind w:left="-567"/>
+        <w:rPr>
+          <w:noProof/>
+          <w:sz w:val="24"/>
+          <w:szCs w:val="24"/>
+        </w:rPr>
+      </w:pPr>
+    </w:p>
+    <w:p>
+      <w:pPr>
+        <w:ind w:left="-567"/>
+        <w:jc w:val="center"/>
       </w:pPr>
     </w:p>
     <w:sectPr>
@@ -5128,13 +5304,13 @@
     <w:qFormat/>
     <w:rsid w:val="00B83FCC"/>
   </w:style>
-  <w:style w:type="character" w:default="1" w:styleId="Policepardfaut">
+  <w:style w:type="character" w:default="1" w:styleId="DefaultParagraphFont">
     <w:name w:val="Default Paragraph Font"/>
     <w:uiPriority w:val="1"/>
     <w:semiHidden/>
     <w:unhideWhenUsed/>
   </w:style>
-  <w:style w:type="table" w:default="1" w:styleId="TableauNormal">
+  <w:style w:type="table" w:default="1" w:styleId="TableNormal">
     <w:name w:val="Normal Table"/>
     <w:uiPriority w:val="99"/>
     <w:semiHidden/>
@@ -5149,13 +5325,13 @@
       </w:tblCellMar>
     </w:tblPr>
   </w:style>
-  <w:style w:type="numbering" w:default="1" w:styleId="Aucuneliste">
+  <w:style w:type="numbering" w:default="1" w:styleId="NoList">
     <w:name w:val="No List"/>
     <w:uiPriority w:val="99"/>
     <w:semiHidden/>
     <w:unhideWhenUsed/>
   </w:style>
-  <w:style w:type="paragraph" w:styleId="Paragraphedeliste">
+  <w:style w:type="paragraph" w:styleId="ListParagraph">
     <w:name w:val="List Paragraph"/>
     <w:basedOn w:val="Normal"/>
     <w:uiPriority w:val="34"/>
@@ -5166,10 +5342,10 @@
       <w:contextualSpacing/>
     </w:pPr>
   </w:style>
-  <w:style w:type="paragraph" w:styleId="Textedebulles">
+  <w:style w:type="paragraph" w:styleId="BalloonText">
     <w:name w:val="Balloon Text"/>
     <w:basedOn w:val="Normal"/>
-    <w:link w:val="TextedebullesCar"/>
+    <w:link w:val="BalloonTextChar"/>
     <w:uiPriority w:val="99"/>
     <w:semiHidden/>
     <w:unhideWhenUsed/>
@@ -5183,10 +5359,10 @@
       <w:szCs w:val="16"/>
     </w:rPr>
   </w:style>
-  <w:style w:type="character" w:customStyle="1" w:styleId="TextedebullesCar">
-    <w:name w:val="Texte de bulles Car"/>
-    <w:basedOn w:val="Policepardfaut"/>
-    <w:link w:val="Textedebulles"/>
+  <w:style w:type="character" w:customStyle="1" w:styleId="BalloonTextChar">
+    <w:name w:val="Balloon Text Char"/>
+    <w:basedOn w:val="DefaultParagraphFont"/>
+    <w:link w:val="BalloonText"/>
     <w:uiPriority w:val="99"/>
     <w:semiHidden/>
     <w:rsid w:val="00491529"/>

</xml_diff>